<commit_message>
mindre uppdateringar efter VIS_granskning
</commit_message>
<xml_diff>
--- a/ServiceInteractions/riv/clinicalprocess/healthcond/description/trunk/docs/AB_clinicalprocess_healthcond_description.docx
+++ b/ServiceInteractions/riv/clinicalprocess/healthcond/description/trunk/docs/AB_clinicalprocess_healthcond_description.docx
@@ -1,6 +1,6 @@
 
 <file path=word/document.xml><?xml version="1.0" encoding="utf-8"?>
-<w:document xmlns:wpc="http://schemas.microsoft.com/office/word/2010/wordprocessingCanvas" xmlns:mc="http://schemas.openxmlformats.org/markup-compatibility/2006" xmlns:o="urn:schemas-microsoft-com:office:office" xmlns:r="http://schemas.openxmlformats.org/officeDocument/2006/relationships" xmlns:m="http://schemas.openxmlformats.org/officeDocument/2006/math" xmlns:v="urn:schemas-microsoft-com:vml" xmlns:wp14="http://schemas.microsoft.com/office/word/2010/wordprocessingDrawing" xmlns:wp="http://schemas.openxmlformats.org/drawingml/2006/wordprocessingDrawing" xmlns:w10="urn:schemas-microsoft-com:office:word" xmlns:w="http://schemas.openxmlformats.org/wordprocessingml/2006/main" xmlns:w14="http://schemas.microsoft.com/office/word/2010/wordml" xmlns:wpg="http://schemas.microsoft.com/office/word/2010/wordprocessingGroup" xmlns:wpi="http://schemas.microsoft.com/office/word/2010/wordprocessingInk" xmlns:wne="http://schemas.microsoft.com/office/word/2006/wordml" xmlns:wps="http://schemas.microsoft.com/office/word/2010/wordprocessingShape" mc:Ignorable="w14 wp14">
+<w:document xmlns:wpc="http://schemas.microsoft.com/office/word/2010/wordprocessingCanvas" xmlns:mo="http://schemas.microsoft.com/office/mac/office/2008/main" xmlns:mc="http://schemas.openxmlformats.org/markup-compatibility/2006" xmlns:mv="urn:schemas-microsoft-com:mac:vml" xmlns:o="urn:schemas-microsoft-com:office:office" xmlns:r="http://schemas.openxmlformats.org/officeDocument/2006/relationships" xmlns:m="http://schemas.openxmlformats.org/officeDocument/2006/math" xmlns:v="urn:schemas-microsoft-com:vml" xmlns:wp14="http://schemas.microsoft.com/office/word/2010/wordprocessingDrawing" xmlns:wp="http://schemas.openxmlformats.org/drawingml/2006/wordprocessingDrawing" xmlns:w10="urn:schemas-microsoft-com:office:word" xmlns:w="http://schemas.openxmlformats.org/wordprocessingml/2006/main" xmlns:w14="http://schemas.microsoft.com/office/word/2010/wordml" xmlns:wpg="http://schemas.microsoft.com/office/word/2010/wordprocessingGroup" xmlns:wpi="http://schemas.microsoft.com/office/word/2010/wordprocessingInk" xmlns:wne="http://schemas.microsoft.com/office/word/2006/wordml" xmlns:wps="http://schemas.microsoft.com/office/word/2010/wordprocessingShape" mc:Ignorable="w14 wp14">
   <w:body>
     <w:tbl>
       <w:tblPr>
@@ -31,7 +31,7 @@
           </w:tcPr>
           <w:p>
             <w:pPr>
-              <w:pStyle w:val="Brdtext"/>
+              <w:pStyle w:val="BodyText"/>
             </w:pPr>
           </w:p>
         </w:tc>
@@ -55,7 +55,7 @@
           </w:tcPr>
           <w:p>
             <w:pPr>
-              <w:pStyle w:val="Brdtext"/>
+              <w:pStyle w:val="BodyText"/>
             </w:pPr>
           </w:p>
         </w:tc>
@@ -66,7 +66,7 @@
           </w:tcPr>
           <w:p>
             <w:pPr>
-              <w:pStyle w:val="Rubrik"/>
+              <w:pStyle w:val="Title"/>
               <w:rPr>
                 <w:color w:val="008000"/>
               </w:rPr>
@@ -118,7 +118,7 @@
           </w:p>
           <w:p>
             <w:pPr>
-              <w:pStyle w:val="Brdtext"/>
+              <w:pStyle w:val="BodyText"/>
               <w:rPr>
                 <w:sz w:val="32"/>
               </w:rPr>
@@ -173,7 +173,7 @@
           </w:p>
           <w:p>
             <w:pPr>
-              <w:pStyle w:val="Brdtext"/>
+              <w:pStyle w:val="BodyText"/>
               <w:rPr>
                 <w:color w:val="008000"/>
                 <w:sz w:val="28"/>
@@ -217,7 +217,7 @@
           </w:p>
           <w:p>
             <w:pPr>
-              <w:pStyle w:val="Brdtext"/>
+              <w:pStyle w:val="BodyText"/>
               <w:rPr>
                 <w:color w:val="008000"/>
                 <w:sz w:val="28"/>
@@ -261,7 +261,7 @@
           </w:p>
           <w:p>
             <w:pPr>
-              <w:pStyle w:val="Brdtext"/>
+              <w:pStyle w:val="BodyText"/>
               <w:rPr>
                 <w:color w:val="008000"/>
                 <w:sz w:val="28"/>
@@ -270,7 +270,7 @@
           </w:p>
           <w:p>
             <w:pPr>
-              <w:pStyle w:val="Brdtext"/>
+              <w:pStyle w:val="BodyText"/>
             </w:pPr>
           </w:p>
         </w:tc>
@@ -286,7 +286,7 @@
           </w:tcPr>
           <w:p>
             <w:pPr>
-              <w:pStyle w:val="Brdtext"/>
+              <w:pStyle w:val="BodyText"/>
             </w:pPr>
           </w:p>
         </w:tc>
@@ -297,7 +297,7 @@
           </w:tcPr>
           <w:p>
             <w:pPr>
-              <w:pStyle w:val="Rubrik"/>
+              <w:pStyle w:val="Title"/>
               <w:rPr>
                 <w:color w:val="008000"/>
               </w:rPr>
@@ -309,7 +309,7 @@
     <w:p/>
     <w:p>
       <w:pPr>
-        <w:pStyle w:val="Indexrubrik"/>
+        <w:pStyle w:val="IndexHeading"/>
       </w:pPr>
       <w:r>
         <w:rPr>
@@ -344,7 +344,7 @@
       <w:sdtContent>
         <w:p>
           <w:pPr>
-            <w:pStyle w:val="Innehllsfrteckningsrubrik"/>
+            <w:pStyle w:val="TOCHeading"/>
             <w:rPr>
               <w:rStyle w:val="FrsttsbladUnderrubrikChar"/>
             </w:rPr>
@@ -358,7 +358,7 @@
         </w:p>
         <w:p>
           <w:pPr>
-            <w:pStyle w:val="Innehll1"/>
+            <w:pStyle w:val="TOC1"/>
             <w:tabs>
               <w:tab w:val="left" w:pos="440"/>
               <w:tab w:val="right" w:leader="dot" w:pos="8494"/>
@@ -459,7 +459,7 @@
         </w:p>
         <w:p>
           <w:pPr>
-            <w:pStyle w:val="Innehll2"/>
+            <w:pStyle w:val="TOC2"/>
             <w:tabs>
               <w:tab w:val="left" w:pos="879"/>
               <w:tab w:val="right" w:leader="dot" w:pos="8494"/>
@@ -540,7 +540,7 @@
         </w:p>
         <w:p>
           <w:pPr>
-            <w:pStyle w:val="Innehll2"/>
+            <w:pStyle w:val="TOC2"/>
             <w:tabs>
               <w:tab w:val="left" w:pos="879"/>
               <w:tab w:val="right" w:leader="dot" w:pos="8494"/>
@@ -621,7 +621,7 @@
         </w:p>
         <w:p>
           <w:pPr>
-            <w:pStyle w:val="Innehll1"/>
+            <w:pStyle w:val="TOC1"/>
             <w:tabs>
               <w:tab w:val="left" w:pos="440"/>
               <w:tab w:val="right" w:leader="dot" w:pos="8494"/>
@@ -734,7 +734,7 @@
     </w:p>
     <w:tbl>
       <w:tblPr>
-        <w:tblStyle w:val="Tabellrutnt"/>
+        <w:tblStyle w:val="TableGrid"/>
         <w:tblpPr w:leftFromText="141" w:rightFromText="141" w:vertAnchor="text" w:horzAnchor="margin" w:tblpY="91"/>
         <w:tblW w:w="0" w:type="auto"/>
         <w:tblLook w:val="04A0" w:firstRow="1" w:lastRow="0" w:firstColumn="1" w:lastColumn="0" w:noHBand="0" w:noVBand="1"/>
@@ -755,7 +755,7 @@
           </w:tcPr>
           <w:p>
             <w:pPr>
-              <w:pStyle w:val="Brdtext"/>
+              <w:pStyle w:val="BodyText"/>
             </w:pPr>
             <w:r>
               <w:lastRenderedPageBreak/>
@@ -774,7 +774,7 @@
           </w:tcPr>
           <w:p>
             <w:pPr>
-              <w:pStyle w:val="Brdtext"/>
+              <w:pStyle w:val="BodyText"/>
             </w:pPr>
             <w:r>
               <w:t>Version</w:t>
@@ -787,7 +787,7 @@
           </w:tcPr>
           <w:p>
             <w:pPr>
-              <w:pStyle w:val="Brdtext"/>
+              <w:pStyle w:val="BodyText"/>
             </w:pPr>
             <w:r>
               <w:t>Författare</w:t>
@@ -800,7 +800,7 @@
           </w:tcPr>
           <w:p>
             <w:pPr>
-              <w:pStyle w:val="Brdtext"/>
+              <w:pStyle w:val="BodyText"/>
             </w:pPr>
             <w:r>
               <w:t>Kommentar</w:t>
@@ -815,7 +815,7 @@
           </w:tcPr>
           <w:p>
             <w:pPr>
-              <w:pStyle w:val="Brdtext"/>
+              <w:pStyle w:val="BodyText"/>
             </w:pPr>
             <w:r>
               <w:t>1.0</w:t>
@@ -828,7 +828,7 @@
           </w:tcPr>
           <w:p>
             <w:pPr>
-              <w:pStyle w:val="Brdtext"/>
+              <w:pStyle w:val="BodyText"/>
             </w:pPr>
             <w:r>
               <w:t>Lennart Eriksson</w:t>
@@ -841,7 +841,7 @@
           </w:tcPr>
           <w:p>
             <w:pPr>
-              <w:pStyle w:val="Brdtext"/>
+              <w:pStyle w:val="BodyText"/>
             </w:pPr>
             <w:r>
               <w:t>Första med nya mallen</w:t>
@@ -856,7 +856,7 @@
           </w:tcPr>
           <w:p>
             <w:pPr>
-              <w:pStyle w:val="Brdtext"/>
+              <w:pStyle w:val="BodyText"/>
             </w:pPr>
             <w:r>
               <w:t>1.3</w:t>
@@ -869,7 +869,7 @@
           </w:tcPr>
           <w:p>
             <w:pPr>
-              <w:pStyle w:val="Brdtext"/>
+              <w:pStyle w:val="BodyText"/>
             </w:pPr>
             <w:r>
               <w:t>Lennart Eriksson</w:t>
@@ -882,7 +882,7 @@
           </w:tcPr>
           <w:p>
             <w:pPr>
-              <w:pStyle w:val="Brdtext"/>
+              <w:pStyle w:val="BodyText"/>
             </w:pPr>
             <w:r>
               <w:t>Bytt till Inera mall</w:t>
@@ -897,7 +897,7 @@
           </w:tcPr>
           <w:p>
             <w:pPr>
-              <w:pStyle w:val="Brdtext"/>
+              <w:pStyle w:val="BodyText"/>
             </w:pPr>
             <w:r>
               <w:t>1.3.1</w:t>
@@ -910,7 +910,7 @@
           </w:tcPr>
           <w:p>
             <w:pPr>
-              <w:pStyle w:val="Brdtext"/>
+              <w:pStyle w:val="BodyText"/>
             </w:pPr>
             <w:r>
               <w:t>Lennart Eriksson</w:t>
@@ -923,7 +923,7 @@
           </w:tcPr>
           <w:p>
             <w:pPr>
-              <w:pStyle w:val="Brdtext"/>
+              <w:pStyle w:val="BodyText"/>
             </w:pPr>
             <w:r>
               <w:t xml:space="preserve">Rättat fel i mall </w:t>
@@ -938,7 +938,7 @@
           </w:tcPr>
           <w:p>
             <w:pPr>
-              <w:pStyle w:val="Brdtext"/>
+              <w:pStyle w:val="BodyText"/>
             </w:pPr>
             <w:r>
               <w:t>1.3.2</w:t>
@@ -951,7 +951,7 @@
           </w:tcPr>
           <w:p>
             <w:pPr>
-              <w:pStyle w:val="Brdtext"/>
+              <w:pStyle w:val="BodyText"/>
             </w:pPr>
             <w:r>
               <w:t>Lennart Eriksson</w:t>
@@ -964,7 +964,7 @@
           </w:tcPr>
           <w:p>
             <w:pPr>
-              <w:pStyle w:val="Brdtext"/>
+              <w:pStyle w:val="BodyText"/>
             </w:pPr>
             <w:r>
               <w:t>Tagit bort RC ur mall samt infört saved date</w:t>
@@ -979,7 +979,7 @@
           </w:tcPr>
           <w:p>
             <w:pPr>
-              <w:pStyle w:val="Brdtext"/>
+              <w:pStyle w:val="BodyText"/>
             </w:pPr>
             <w:r>
               <w:t>1.3.3</w:t>
@@ -992,7 +992,7 @@
           </w:tcPr>
           <w:p>
             <w:pPr>
-              <w:pStyle w:val="Brdtext"/>
+              <w:pStyle w:val="BodyText"/>
             </w:pPr>
             <w:r>
               <w:t>Lennart Eriksson</w:t>
@@ -1005,7 +1005,7 @@
           </w:tcPr>
           <w:p>
             <w:pPr>
-              <w:pStyle w:val="Brdtext"/>
+              <w:pStyle w:val="BodyText"/>
             </w:pPr>
             <w:r>
               <w:t>Ändrat version variabel så hantering stämmer med konfigurationsstyrning</w:t>
@@ -1029,7 +1029,7 @@
     </w:p>
     <w:tbl>
       <w:tblPr>
-        <w:tblStyle w:val="Tabellrutnt"/>
+        <w:tblStyle w:val="TableGrid"/>
         <w:tblpPr w:leftFromText="141" w:rightFromText="141" w:vertAnchor="text" w:horzAnchor="margin" w:tblpY="91"/>
         <w:tblW w:w="0" w:type="auto"/>
         <w:tblLook w:val="04A0" w:firstRow="1" w:lastRow="0" w:firstColumn="1" w:lastColumn="0" w:noHBand="0" w:noVBand="1"/>
@@ -1051,7 +1051,7 @@
           </w:tcPr>
           <w:p>
             <w:pPr>
-              <w:pStyle w:val="Brdtext"/>
+              <w:pStyle w:val="BodyText"/>
             </w:pPr>
             <w:r>
               <w:t>Revisionshistorik inom projekt</w:t>
@@ -1066,7 +1066,7 @@
           </w:tcPr>
           <w:p>
             <w:pPr>
-              <w:pStyle w:val="Brdtext"/>
+              <w:pStyle w:val="BodyText"/>
             </w:pPr>
             <w:r>
               <w:t>Revison nr</w:t>
@@ -1079,7 +1079,7 @@
           </w:tcPr>
           <w:p>
             <w:pPr>
-              <w:pStyle w:val="Brdtext"/>
+              <w:pStyle w:val="BodyText"/>
             </w:pPr>
             <w:r>
               <w:t>Revison Datum</w:t>
@@ -1092,7 +1092,7 @@
           </w:tcPr>
           <w:p>
             <w:pPr>
-              <w:pStyle w:val="Brdtext"/>
+              <w:pStyle w:val="BodyText"/>
             </w:pPr>
             <w:r>
               <w:t>Kommentar</w:t>
@@ -1105,7 +1105,7 @@
           </w:tcPr>
           <w:p>
             <w:pPr>
-              <w:pStyle w:val="Brdtext"/>
+              <w:pStyle w:val="BodyText"/>
             </w:pPr>
             <w:r>
               <w:t>Ändrat av</w:t>
@@ -1300,8 +1300,6 @@
               </w:rPr>
               <w:t>Bytt mall, och u</w:t>
             </w:r>
-            <w:bookmarkStart w:id="3" w:name="_GoBack"/>
-            <w:bookmarkEnd w:id="3"/>
             <w:r>
               <w:rPr>
                 <w:lang w:val="sv-SE"/>
@@ -1328,7 +1326,7 @@
     </w:tbl>
     <w:p>
       <w:pPr>
-        <w:pStyle w:val="Brdtext"/>
+        <w:pStyle w:val="BodyText"/>
         <w:rPr>
           <w:lang w:eastAsia="sv-SE"/>
         </w:rPr>
@@ -1336,7 +1334,7 @@
     </w:p>
     <w:tbl>
       <w:tblPr>
-        <w:tblStyle w:val="Tabellrutnt"/>
+        <w:tblStyle w:val="TableGrid"/>
         <w:tblpPr w:leftFromText="141" w:rightFromText="141" w:vertAnchor="text" w:horzAnchor="margin" w:tblpY="91"/>
         <w:tblW w:w="0" w:type="auto"/>
         <w:tblLook w:val="04A0" w:firstRow="1" w:lastRow="0" w:firstColumn="1" w:lastColumn="0" w:noHBand="0" w:noVBand="1"/>
@@ -1358,7 +1356,7 @@
           </w:tcPr>
           <w:p>
             <w:pPr>
-              <w:pStyle w:val="Brdtext"/>
+              <w:pStyle w:val="BodyText"/>
             </w:pPr>
             <w:r>
               <w:t>Referenser</w:t>
@@ -1373,7 +1371,7 @@
           </w:tcPr>
           <w:p>
             <w:pPr>
-              <w:pStyle w:val="Brdtext"/>
+              <w:pStyle w:val="BodyText"/>
             </w:pPr>
             <w:r>
               <w:t>Namn</w:t>
@@ -1386,7 +1384,7 @@
           </w:tcPr>
           <w:p>
             <w:pPr>
-              <w:pStyle w:val="Brdtext"/>
+              <w:pStyle w:val="BodyText"/>
             </w:pPr>
             <w:r>
               <w:t>Dokument</w:t>
@@ -1399,7 +1397,7 @@
           </w:tcPr>
           <w:p>
             <w:pPr>
-              <w:pStyle w:val="Brdtext"/>
+              <w:pStyle w:val="BodyText"/>
             </w:pPr>
             <w:r>
               <w:t>Kommentar</w:t>
@@ -1412,7 +1410,7 @@
           </w:tcPr>
           <w:p>
             <w:pPr>
-              <w:pStyle w:val="Brdtext"/>
+              <w:pStyle w:val="BodyText"/>
             </w:pPr>
             <w:r>
               <w:t>Länk</w:t>
@@ -1502,7 +1500,7 @@
           </w:tcPr>
           <w:p>
             <w:pPr>
-              <w:pStyle w:val="Brdtext"/>
+              <w:pStyle w:val="BodyText"/>
             </w:pPr>
           </w:p>
         </w:tc>
@@ -1512,7 +1510,7 @@
           </w:tcPr>
           <w:p>
             <w:pPr>
-              <w:pStyle w:val="Brdtext"/>
+              <w:pStyle w:val="BodyText"/>
             </w:pPr>
           </w:p>
         </w:tc>
@@ -1522,7 +1520,7 @@
           </w:tcPr>
           <w:p>
             <w:pPr>
-              <w:pStyle w:val="Brdtext"/>
+              <w:pStyle w:val="BodyText"/>
             </w:pPr>
           </w:p>
         </w:tc>
@@ -1532,7 +1530,7 @@
           </w:tcPr>
           <w:p>
             <w:pPr>
-              <w:pStyle w:val="Brdtext"/>
+              <w:pStyle w:val="BodyText"/>
             </w:pPr>
           </w:p>
         </w:tc>
@@ -1540,7 +1538,7 @@
     </w:tbl>
     <w:p>
       <w:pPr>
-        <w:pStyle w:val="Brdtext"/>
+        <w:pStyle w:val="BodyText"/>
         <w:rPr>
           <w:lang w:eastAsia="sv-SE"/>
         </w:rPr>
@@ -1556,8 +1554,8 @@
       <w:pPr>
         <w:pStyle w:val="Rubrik1Nr"/>
       </w:pPr>
-      <w:bookmarkStart w:id="4" w:name="_Toc230936749"/>
-      <w:bookmarkStart w:id="5" w:name="_Toc398301655"/>
+      <w:bookmarkStart w:id="3" w:name="_Toc230936749"/>
+      <w:bookmarkStart w:id="4" w:name="_Toc398301655"/>
       <w:bookmarkEnd w:id="0"/>
       <w:bookmarkEnd w:id="1"/>
       <w:bookmarkEnd w:id="2"/>
@@ -1565,8 +1563,8 @@
         <w:lastRenderedPageBreak/>
         <w:t>Inledning</w:t>
       </w:r>
+      <w:bookmarkEnd w:id="3"/>
       <w:bookmarkEnd w:id="4"/>
-      <w:bookmarkEnd w:id="5"/>
     </w:p>
     <w:p>
       <w:r>
@@ -1575,7 +1573,7 @@
     </w:p>
     <w:p>
       <w:pPr>
-        <w:pStyle w:val="Brdtext"/>
+        <w:pStyle w:val="BodyText"/>
       </w:pPr>
       <w:r>
         <w:t>En arkitektur kan delvis förstås genom de beslut som fattats för att komma fram till den, därför är det viktigt att dessa beslut dokumenteras. Varje beslut som beskrivs i detta dokument motiveras och dess påverkan på resten av arkitekturen eller andra faktorer beskrivs.</w:t>
@@ -1592,21 +1590,21 @@
       <w:pPr>
         <w:pStyle w:val="Rubrik2Nr"/>
       </w:pPr>
-      <w:bookmarkStart w:id="6" w:name="_Toc264866304"/>
-      <w:bookmarkStart w:id="7" w:name="_Toc185913452"/>
-      <w:bookmarkStart w:id="8" w:name="_Toc230936750"/>
-      <w:bookmarkStart w:id="9" w:name="_Toc398301656"/>
+      <w:bookmarkStart w:id="5" w:name="_Toc264866304"/>
+      <w:bookmarkStart w:id="6" w:name="_Toc185913452"/>
+      <w:bookmarkStart w:id="7" w:name="_Toc230936750"/>
+      <w:bookmarkStart w:id="8" w:name="_Toc398301656"/>
       <w:r>
         <w:t>Syfte</w:t>
       </w:r>
+      <w:bookmarkEnd w:id="5"/>
       <w:bookmarkEnd w:id="6"/>
       <w:bookmarkEnd w:id="7"/>
       <w:bookmarkEnd w:id="8"/>
-      <w:bookmarkEnd w:id="9"/>
     </w:p>
     <w:p>
       <w:pPr>
-        <w:pStyle w:val="Brdtext"/>
+        <w:pStyle w:val="BodyText"/>
       </w:pPr>
       <w:r>
         <w:t>Syftet med detta dokument:</w:t>
@@ -1614,7 +1612,7 @@
     </w:p>
     <w:p>
       <w:pPr>
-        <w:pStyle w:val="Brdtext"/>
+        <w:pStyle w:val="BodyText"/>
         <w:keepLines/>
         <w:widowControl w:val="0"/>
         <w:numPr>
@@ -1630,7 +1628,7 @@
     </w:p>
     <w:p>
       <w:pPr>
-        <w:pStyle w:val="Brdtext"/>
+        <w:pStyle w:val="BodyText"/>
         <w:keepLines/>
         <w:widowControl w:val="0"/>
         <w:numPr>
@@ -1646,7 +1644,7 @@
     </w:p>
     <w:p>
       <w:pPr>
-        <w:pStyle w:val="Brdtext"/>
+        <w:pStyle w:val="BodyText"/>
         <w:keepLines/>
         <w:widowControl w:val="0"/>
         <w:numPr>
@@ -1662,7 +1660,7 @@
     </w:p>
     <w:p>
       <w:pPr>
-        <w:pStyle w:val="Brdtext"/>
+        <w:pStyle w:val="BodyText"/>
         <w:keepLines/>
         <w:widowControl w:val="0"/>
         <w:numPr>
@@ -1683,17 +1681,17 @@
       <w:pPr>
         <w:pStyle w:val="Rubrik2Nr"/>
       </w:pPr>
-      <w:bookmarkStart w:id="10" w:name="_Toc230936751"/>
-      <w:bookmarkStart w:id="11" w:name="_Toc398301657"/>
+      <w:bookmarkStart w:id="9" w:name="_Toc230936751"/>
+      <w:bookmarkStart w:id="10" w:name="_Toc398301657"/>
       <w:r>
         <w:t>Begrepp</w:t>
       </w:r>
+      <w:bookmarkEnd w:id="9"/>
       <w:bookmarkEnd w:id="10"/>
-      <w:bookmarkEnd w:id="11"/>
     </w:p>
     <w:p>
       <w:pPr>
-        <w:pStyle w:val="Brdtext"/>
+        <w:pStyle w:val="BodyText"/>
       </w:pPr>
       <w:r>
         <w:t xml:space="preserve">I texten relateras till följande begrepp, vilka man läsa mer om enligt hänvisningarna. </w:t>
@@ -1701,7 +1699,7 @@
     </w:p>
     <w:p>
       <w:pPr>
-        <w:pStyle w:val="Brdtext"/>
+        <w:pStyle w:val="BodyText"/>
       </w:pPr>
     </w:p>
     <w:tbl>
@@ -1734,7 +1732,7 @@
           </w:tcPr>
           <w:p>
             <w:pPr>
-              <w:pStyle w:val="Brdtext"/>
+              <w:pStyle w:val="BodyText"/>
               <w:snapToGrid w:val="0"/>
               <w:rPr>
                 <w:b/>
@@ -1754,7 +1752,7 @@
           </w:tcPr>
           <w:p>
             <w:pPr>
-              <w:pStyle w:val="Brdtext"/>
+              <w:pStyle w:val="BodyText"/>
               <w:snapToGrid w:val="0"/>
               <w:rPr>
                 <w:b/>
@@ -1776,7 +1774,7 @@
           </w:tcPr>
           <w:p>
             <w:pPr>
-              <w:pStyle w:val="Brdtext"/>
+              <w:pStyle w:val="BodyText"/>
               <w:snapToGrid w:val="0"/>
               <w:rPr>
                 <w:b/>
@@ -1803,7 +1801,7 @@
           </w:tcPr>
           <w:p>
             <w:pPr>
-              <w:pStyle w:val="Brdtext"/>
+              <w:pStyle w:val="BodyText"/>
               <w:snapToGrid w:val="0"/>
             </w:pPr>
           </w:p>
@@ -1814,7 +1812,7 @@
           </w:tcPr>
           <w:p>
             <w:pPr>
-              <w:pStyle w:val="Brdtext"/>
+              <w:pStyle w:val="BodyText"/>
               <w:snapToGrid w:val="0"/>
               <w:rPr>
                 <w:b/>
@@ -1829,7 +1827,7 @@
           </w:tcPr>
           <w:p>
             <w:pPr>
-              <w:pStyle w:val="Brdtext"/>
+              <w:pStyle w:val="BodyText"/>
               <w:snapToGrid w:val="0"/>
             </w:pPr>
           </w:p>
@@ -1845,7 +1843,7 @@
           </w:tcPr>
           <w:p>
             <w:pPr>
-              <w:pStyle w:val="Brdtext"/>
+              <w:pStyle w:val="BodyText"/>
               <w:snapToGrid w:val="0"/>
             </w:pPr>
           </w:p>
@@ -1856,7 +1854,7 @@
           </w:tcPr>
           <w:p>
             <w:pPr>
-              <w:pStyle w:val="Brdtext"/>
+              <w:pStyle w:val="BodyText"/>
               <w:snapToGrid w:val="0"/>
               <w:rPr>
                 <w:b/>
@@ -1871,7 +1869,7 @@
           </w:tcPr>
           <w:p>
             <w:pPr>
-              <w:pStyle w:val="Brdtext"/>
+              <w:pStyle w:val="BodyText"/>
               <w:snapToGrid w:val="0"/>
               <w:rPr>
                 <w:b/>
@@ -1891,7 +1889,7 @@
           </w:tcPr>
           <w:p>
             <w:pPr>
-              <w:pStyle w:val="Brdtext"/>
+              <w:pStyle w:val="BodyText"/>
               <w:snapToGrid w:val="0"/>
             </w:pPr>
           </w:p>
@@ -1902,7 +1900,7 @@
           </w:tcPr>
           <w:p>
             <w:pPr>
-              <w:pStyle w:val="Brdtext"/>
+              <w:pStyle w:val="BodyText"/>
               <w:snapToGrid w:val="0"/>
               <w:rPr>
                 <w:b/>
@@ -1917,7 +1915,7 @@
           </w:tcPr>
           <w:p>
             <w:pPr>
-              <w:pStyle w:val="Brdtext"/>
+              <w:pStyle w:val="BodyText"/>
               <w:snapToGrid w:val="0"/>
               <w:rPr>
                 <w:b/>
@@ -1937,7 +1935,7 @@
           </w:tcPr>
           <w:p>
             <w:pPr>
-              <w:pStyle w:val="Brdtext"/>
+              <w:pStyle w:val="BodyText"/>
               <w:snapToGrid w:val="0"/>
             </w:pPr>
           </w:p>
@@ -1948,7 +1946,7 @@
           </w:tcPr>
           <w:p>
             <w:pPr>
-              <w:pStyle w:val="Brdtext"/>
+              <w:pStyle w:val="BodyText"/>
               <w:snapToGrid w:val="0"/>
               <w:rPr>
                 <w:b/>
@@ -1963,7 +1961,7 @@
           </w:tcPr>
           <w:p>
             <w:pPr>
-              <w:pStyle w:val="Brdtext"/>
+              <w:pStyle w:val="BodyText"/>
               <w:snapToGrid w:val="0"/>
               <w:rPr>
                 <w:b/>
@@ -1983,7 +1981,7 @@
           </w:tcPr>
           <w:p>
             <w:pPr>
-              <w:pStyle w:val="Brdtext"/>
+              <w:pStyle w:val="BodyText"/>
               <w:snapToGrid w:val="0"/>
             </w:pPr>
           </w:p>
@@ -1994,7 +1992,7 @@
           </w:tcPr>
           <w:p>
             <w:pPr>
-              <w:pStyle w:val="Brdtext"/>
+              <w:pStyle w:val="BodyText"/>
               <w:snapToGrid w:val="0"/>
               <w:rPr>
                 <w:b/>
@@ -2009,7 +2007,7 @@
           </w:tcPr>
           <w:p>
             <w:pPr>
-              <w:pStyle w:val="Brdtext"/>
+              <w:pStyle w:val="BodyText"/>
               <w:snapToGrid w:val="0"/>
               <w:rPr>
                 <w:b/>
@@ -2022,7 +2020,7 @@
     </w:tbl>
     <w:p>
       <w:pPr>
-        <w:pStyle w:val="Brdtext"/>
+        <w:pStyle w:val="BodyText"/>
       </w:pPr>
     </w:p>
     <w:p>
@@ -2034,26 +2032,28 @@
       <w:pPr>
         <w:pStyle w:val="Rubrik1Nr"/>
       </w:pPr>
-      <w:bookmarkStart w:id="12" w:name="_Toc264866307"/>
-      <w:bookmarkStart w:id="13" w:name="_Toc185913455"/>
-      <w:bookmarkStart w:id="14" w:name="_Toc230936752"/>
-      <w:bookmarkStart w:id="15" w:name="_Toc398301658"/>
+      <w:bookmarkStart w:id="11" w:name="_Toc264866307"/>
+      <w:bookmarkStart w:id="12" w:name="_Toc185913455"/>
+      <w:bookmarkStart w:id="13" w:name="_Toc230936752"/>
+      <w:bookmarkStart w:id="14" w:name="_Toc398301658"/>
       <w:r>
         <w:lastRenderedPageBreak/>
         <w:t>Arkitekturella beslut</w:t>
       </w:r>
+      <w:bookmarkEnd w:id="11"/>
       <w:bookmarkEnd w:id="12"/>
       <w:bookmarkEnd w:id="13"/>
       <w:bookmarkEnd w:id="14"/>
-      <w:bookmarkEnd w:id="15"/>
     </w:p>
     <w:p>
       <w:pPr>
-        <w:pStyle w:val="Brdtext"/>
+        <w:pStyle w:val="BodyText"/>
       </w:pPr>
       <w:r>
-        <w:t>Inga arkitekturella beslut har fattats.</w:t>
+        <w:t>En informationsspecifikation har inte tagits fram det kommer att göras först när en beställning har lagts.</w:t>
       </w:r>
+      <w:bookmarkStart w:id="15" w:name="_GoBack"/>
+      <w:bookmarkEnd w:id="15"/>
     </w:p>
     <w:p>
       <w:pPr>
@@ -2081,7 +2081,7 @@
 </file>
 
 <file path=word/endnotes.xml><?xml version="1.0" encoding="utf-8"?>
-<w:endnotes xmlns:wpc="http://schemas.microsoft.com/office/word/2010/wordprocessingCanvas" xmlns:mc="http://schemas.openxmlformats.org/markup-compatibility/2006" xmlns:o="urn:schemas-microsoft-com:office:office" xmlns:r="http://schemas.openxmlformats.org/officeDocument/2006/relationships" xmlns:m="http://schemas.openxmlformats.org/officeDocument/2006/math" xmlns:v="urn:schemas-microsoft-com:vml" xmlns:wp14="http://schemas.microsoft.com/office/word/2010/wordprocessingDrawing" xmlns:wp="http://schemas.openxmlformats.org/drawingml/2006/wordprocessingDrawing" xmlns:w10="urn:schemas-microsoft-com:office:word" xmlns:w="http://schemas.openxmlformats.org/wordprocessingml/2006/main" xmlns:w14="http://schemas.microsoft.com/office/word/2010/wordml" xmlns:wpg="http://schemas.microsoft.com/office/word/2010/wordprocessingGroup" xmlns:wpi="http://schemas.microsoft.com/office/word/2010/wordprocessingInk" xmlns:wne="http://schemas.microsoft.com/office/word/2006/wordml" xmlns:wps="http://schemas.microsoft.com/office/word/2010/wordprocessingShape" mc:Ignorable="w14 wp14">
+<w:endnotes xmlns:wpc="http://schemas.microsoft.com/office/word/2010/wordprocessingCanvas" xmlns:mo="http://schemas.microsoft.com/office/mac/office/2008/main" xmlns:mc="http://schemas.openxmlformats.org/markup-compatibility/2006" xmlns:mv="urn:schemas-microsoft-com:mac:vml" xmlns:o="urn:schemas-microsoft-com:office:office" xmlns:r="http://schemas.openxmlformats.org/officeDocument/2006/relationships" xmlns:m="http://schemas.openxmlformats.org/officeDocument/2006/math" xmlns:v="urn:schemas-microsoft-com:vml" xmlns:wp14="http://schemas.microsoft.com/office/word/2010/wordprocessingDrawing" xmlns:wp="http://schemas.openxmlformats.org/drawingml/2006/wordprocessingDrawing" xmlns:w10="urn:schemas-microsoft-com:office:word" xmlns:w="http://schemas.openxmlformats.org/wordprocessingml/2006/main" xmlns:w14="http://schemas.microsoft.com/office/word/2010/wordml" xmlns:wpg="http://schemas.microsoft.com/office/word/2010/wordprocessingGroup" xmlns:wpi="http://schemas.microsoft.com/office/word/2010/wordprocessingInk" xmlns:wne="http://schemas.microsoft.com/office/word/2006/wordml" xmlns:wps="http://schemas.microsoft.com/office/word/2010/wordprocessingShape" mc:Ignorable="w14 wp14">
   <w:endnote w:type="separator" w:id="-1">
     <w:p>
       <w:r>
@@ -2104,7 +2104,7 @@
 </file>
 
 <file path=word/footer1.xml><?xml version="1.0" encoding="utf-8"?>
-<w:ftr xmlns:wpc="http://schemas.microsoft.com/office/word/2010/wordprocessingCanvas" xmlns:mc="http://schemas.openxmlformats.org/markup-compatibility/2006" xmlns:o="urn:schemas-microsoft-com:office:office" xmlns:r="http://schemas.openxmlformats.org/officeDocument/2006/relationships" xmlns:m="http://schemas.openxmlformats.org/officeDocument/2006/math" xmlns:v="urn:schemas-microsoft-com:vml" xmlns:wp14="http://schemas.microsoft.com/office/word/2010/wordprocessingDrawing" xmlns:wp="http://schemas.openxmlformats.org/drawingml/2006/wordprocessingDrawing" xmlns:w10="urn:schemas-microsoft-com:office:word" xmlns:w="http://schemas.openxmlformats.org/wordprocessingml/2006/main" xmlns:w14="http://schemas.microsoft.com/office/word/2010/wordml" xmlns:wpg="http://schemas.microsoft.com/office/word/2010/wordprocessingGroup" xmlns:wpi="http://schemas.microsoft.com/office/word/2010/wordprocessingInk" xmlns:wne="http://schemas.microsoft.com/office/word/2006/wordml" xmlns:wps="http://schemas.microsoft.com/office/word/2010/wordprocessingShape" mc:Ignorable="w14 wp14">
+<w:ftr xmlns:wpc="http://schemas.microsoft.com/office/word/2010/wordprocessingCanvas" xmlns:mo="http://schemas.microsoft.com/office/mac/office/2008/main" xmlns:mc="http://schemas.openxmlformats.org/markup-compatibility/2006" xmlns:mv="urn:schemas-microsoft-com:mac:vml" xmlns:o="urn:schemas-microsoft-com:office:office" xmlns:r="http://schemas.openxmlformats.org/officeDocument/2006/relationships" xmlns:m="http://schemas.openxmlformats.org/officeDocument/2006/math" xmlns:v="urn:schemas-microsoft-com:vml" xmlns:wp14="http://schemas.microsoft.com/office/word/2010/wordprocessingDrawing" xmlns:wp="http://schemas.openxmlformats.org/drawingml/2006/wordprocessingDrawing" xmlns:w10="urn:schemas-microsoft-com:office:word" xmlns:w="http://schemas.openxmlformats.org/wordprocessingml/2006/main" xmlns:w14="http://schemas.microsoft.com/office/word/2010/wordml" xmlns:wpg="http://schemas.microsoft.com/office/word/2010/wordprocessingGroup" xmlns:wpi="http://schemas.microsoft.com/office/word/2010/wordprocessingInk" xmlns:wne="http://schemas.microsoft.com/office/word/2006/wordml" xmlns:wps="http://schemas.microsoft.com/office/word/2010/wordprocessingShape" mc:Ignorable="w14 wp14">
   <w:tbl>
     <w:tblPr>
       <w:tblW w:w="9923" w:type="dxa"/>
@@ -2134,7 +2134,7 @@
         </w:tcPr>
         <w:p>
           <w:pPr>
-            <w:pStyle w:val="Sidfot"/>
+            <w:pStyle w:val="Footer"/>
           </w:pPr>
           <w:r>
             <w:t>Inera AB</w:t>
@@ -2147,7 +2147,7 @@
         </w:tcPr>
         <w:p>
           <w:pPr>
-            <w:pStyle w:val="Sidfot"/>
+            <w:pStyle w:val="Footer"/>
           </w:pPr>
           <w:r>
             <w:t>Box 177 03</w:t>
@@ -2155,7 +2155,7 @@
         </w:p>
         <w:p>
           <w:pPr>
-            <w:pStyle w:val="Sidfot"/>
+            <w:pStyle w:val="Footer"/>
           </w:pPr>
           <w:r>
             <w:t>Östgötagatan 12</w:t>
@@ -2163,7 +2163,7 @@
         </w:p>
         <w:p>
           <w:pPr>
-            <w:pStyle w:val="Sidfot"/>
+            <w:pStyle w:val="Footer"/>
           </w:pPr>
           <w:r>
             <w:t>118 93 Stockholm</w:t>
@@ -2176,7 +2176,7 @@
         </w:tcPr>
         <w:p>
           <w:pPr>
-            <w:pStyle w:val="Sidfot"/>
+            <w:pStyle w:val="Footer"/>
             <w:rPr>
               <w:lang w:val="en-US"/>
             </w:rPr>
@@ -2190,7 +2190,7 @@
         </w:p>
         <w:p>
           <w:pPr>
-            <w:pStyle w:val="Sidfot"/>
+            <w:pStyle w:val="Footer"/>
             <w:rPr>
               <w:lang w:val="en-US"/>
             </w:rPr>
@@ -2204,7 +2204,7 @@
         </w:p>
         <w:p>
           <w:pPr>
-            <w:pStyle w:val="Sidfot"/>
+            <w:pStyle w:val="Footer"/>
             <w:rPr>
               <w:lang w:val="en-US"/>
             </w:rPr>
@@ -2223,7 +2223,7 @@
         </w:tcPr>
         <w:p>
           <w:pPr>
-            <w:pStyle w:val="Sidfot"/>
+            <w:pStyle w:val="Footer"/>
           </w:pPr>
           <w:r>
             <w:t>Organisationsnummer</w:t>
@@ -2231,7 +2231,7 @@
         </w:p>
         <w:p>
           <w:pPr>
-            <w:pStyle w:val="Sidfot"/>
+            <w:pStyle w:val="Footer"/>
           </w:pPr>
           <w:r>
             <w:t>556559-4230</w:t>
@@ -2239,7 +2239,7 @@
         </w:p>
         <w:p>
           <w:pPr>
-            <w:pStyle w:val="Sidfot"/>
+            <w:pStyle w:val="Footer"/>
           </w:pPr>
         </w:p>
       </w:tc>
@@ -2249,9 +2249,9 @@
         </w:tcPr>
         <w:p>
           <w:pPr>
-            <w:pStyle w:val="Sidfot"/>
+            <w:pStyle w:val="Footer"/>
             <w:rPr>
-              <w:rStyle w:val="Sidnummer"/>
+              <w:rStyle w:val="PageNumber"/>
             </w:rPr>
           </w:pPr>
           <w:r>
@@ -2259,75 +2259,75 @@
           </w:r>
           <w:r>
             <w:rPr>
-              <w:rStyle w:val="Sidnummer"/>
+              <w:rStyle w:val="PageNumber"/>
             </w:rPr>
             <w:t xml:space="preserve">Sid </w:t>
           </w:r>
           <w:r>
             <w:rPr>
-              <w:rStyle w:val="Sidnummer"/>
+              <w:rStyle w:val="PageNumber"/>
             </w:rPr>
             <w:fldChar w:fldCharType="begin"/>
           </w:r>
           <w:r>
             <w:rPr>
-              <w:rStyle w:val="Sidnummer"/>
+              <w:rStyle w:val="PageNumber"/>
             </w:rPr>
             <w:instrText xml:space="preserve"> PAGE </w:instrText>
           </w:r>
           <w:r>
             <w:rPr>
-              <w:rStyle w:val="Sidnummer"/>
+              <w:rStyle w:val="PageNumber"/>
             </w:rPr>
             <w:fldChar w:fldCharType="separate"/>
           </w:r>
           <w:r>
             <w:rPr>
-              <w:rStyle w:val="Sidnummer"/>
+              <w:rStyle w:val="PageNumber"/>
               <w:noProof/>
             </w:rPr>
-            <w:t>2</w:t>
+            <w:t>4</w:t>
           </w:r>
           <w:r>
             <w:rPr>
-              <w:rStyle w:val="Sidnummer"/>
+              <w:rStyle w:val="PageNumber"/>
             </w:rPr>
             <w:fldChar w:fldCharType="end"/>
           </w:r>
           <w:r>
             <w:rPr>
-              <w:rStyle w:val="Sidnummer"/>
+              <w:rStyle w:val="PageNumber"/>
             </w:rPr>
             <w:t>/</w:t>
           </w:r>
           <w:r>
             <w:rPr>
-              <w:rStyle w:val="Sidnummer"/>
+              <w:rStyle w:val="PageNumber"/>
             </w:rPr>
             <w:fldChar w:fldCharType="begin"/>
           </w:r>
           <w:r>
             <w:rPr>
-              <w:rStyle w:val="Sidnummer"/>
+              <w:rStyle w:val="PageNumber"/>
             </w:rPr>
             <w:instrText xml:space="preserve"> NUMPAGES </w:instrText>
           </w:r>
           <w:r>
             <w:rPr>
-              <w:rStyle w:val="Sidnummer"/>
+              <w:rStyle w:val="PageNumber"/>
             </w:rPr>
             <w:fldChar w:fldCharType="separate"/>
           </w:r>
           <w:r>
             <w:rPr>
-              <w:rStyle w:val="Sidnummer"/>
+              <w:rStyle w:val="PageNumber"/>
               <w:noProof/>
             </w:rPr>
             <w:t>5</w:t>
           </w:r>
           <w:r>
             <w:rPr>
-              <w:rStyle w:val="Sidnummer"/>
+              <w:rStyle w:val="PageNumber"/>
             </w:rPr>
             <w:fldChar w:fldCharType="end"/>
           </w:r>
@@ -2341,7 +2341,7 @@
 </file>
 
 <file path=word/footnotes.xml><?xml version="1.0" encoding="utf-8"?>
-<w:footnotes xmlns:wpc="http://schemas.microsoft.com/office/word/2010/wordprocessingCanvas" xmlns:mc="http://schemas.openxmlformats.org/markup-compatibility/2006" xmlns:o="urn:schemas-microsoft-com:office:office" xmlns:r="http://schemas.openxmlformats.org/officeDocument/2006/relationships" xmlns:m="http://schemas.openxmlformats.org/officeDocument/2006/math" xmlns:v="urn:schemas-microsoft-com:vml" xmlns:wp14="http://schemas.microsoft.com/office/word/2010/wordprocessingDrawing" xmlns:wp="http://schemas.openxmlformats.org/drawingml/2006/wordprocessingDrawing" xmlns:w10="urn:schemas-microsoft-com:office:word" xmlns:w="http://schemas.openxmlformats.org/wordprocessingml/2006/main" xmlns:w14="http://schemas.microsoft.com/office/word/2010/wordml" xmlns:wpg="http://schemas.microsoft.com/office/word/2010/wordprocessingGroup" xmlns:wpi="http://schemas.microsoft.com/office/word/2010/wordprocessingInk" xmlns:wne="http://schemas.microsoft.com/office/word/2006/wordml" xmlns:wps="http://schemas.microsoft.com/office/word/2010/wordprocessingShape" mc:Ignorable="w14 wp14">
+<w:footnotes xmlns:wpc="http://schemas.microsoft.com/office/word/2010/wordprocessingCanvas" xmlns:mo="http://schemas.microsoft.com/office/mac/office/2008/main" xmlns:mc="http://schemas.openxmlformats.org/markup-compatibility/2006" xmlns:mv="urn:schemas-microsoft-com:mac:vml" xmlns:o="urn:schemas-microsoft-com:office:office" xmlns:r="http://schemas.openxmlformats.org/officeDocument/2006/relationships" xmlns:m="http://schemas.openxmlformats.org/officeDocument/2006/math" xmlns:v="urn:schemas-microsoft-com:vml" xmlns:wp14="http://schemas.microsoft.com/office/word/2010/wordprocessingDrawing" xmlns:wp="http://schemas.openxmlformats.org/drawingml/2006/wordprocessingDrawing" xmlns:w10="urn:schemas-microsoft-com:office:word" xmlns:w="http://schemas.openxmlformats.org/wordprocessingml/2006/main" xmlns:w14="http://schemas.microsoft.com/office/word/2010/wordml" xmlns:wpg="http://schemas.microsoft.com/office/word/2010/wordprocessingGroup" xmlns:wpi="http://schemas.microsoft.com/office/word/2010/wordprocessingInk" xmlns:wne="http://schemas.microsoft.com/office/word/2006/wordml" xmlns:wps="http://schemas.microsoft.com/office/word/2010/wordprocessingShape" mc:Ignorable="w14 wp14">
   <w:footnote w:type="separator" w:id="-1">
     <w:p>
       <w:r>
@@ -2364,14 +2364,14 @@
 </file>
 
 <file path=word/header1.xml><?xml version="1.0" encoding="utf-8"?>
-<w:hdr xmlns:wpc="http://schemas.microsoft.com/office/word/2010/wordprocessingCanvas" xmlns:mc="http://schemas.openxmlformats.org/markup-compatibility/2006" xmlns:o="urn:schemas-microsoft-com:office:office" xmlns:r="http://schemas.openxmlformats.org/officeDocument/2006/relationships" xmlns:m="http://schemas.openxmlformats.org/officeDocument/2006/math" xmlns:v="urn:schemas-microsoft-com:vml" xmlns:wp14="http://schemas.microsoft.com/office/word/2010/wordprocessingDrawing" xmlns:wp="http://schemas.openxmlformats.org/drawingml/2006/wordprocessingDrawing" xmlns:w10="urn:schemas-microsoft-com:office:word" xmlns:w="http://schemas.openxmlformats.org/wordprocessingml/2006/main" xmlns:w14="http://schemas.microsoft.com/office/word/2010/wordml" xmlns:wpg="http://schemas.microsoft.com/office/word/2010/wordprocessingGroup" xmlns:wpi="http://schemas.microsoft.com/office/word/2010/wordprocessingInk" xmlns:wne="http://schemas.microsoft.com/office/word/2006/wordml" xmlns:wps="http://schemas.microsoft.com/office/word/2010/wordprocessingShape" mc:Ignorable="w14 wp14">
+<w:hdr xmlns:wpc="http://schemas.microsoft.com/office/word/2010/wordprocessingCanvas" xmlns:mo="http://schemas.microsoft.com/office/mac/office/2008/main" xmlns:mc="http://schemas.openxmlformats.org/markup-compatibility/2006" xmlns:mv="urn:schemas-microsoft-com:mac:vml" xmlns:o="urn:schemas-microsoft-com:office:office" xmlns:r="http://schemas.openxmlformats.org/officeDocument/2006/relationships" xmlns:m="http://schemas.openxmlformats.org/officeDocument/2006/math" xmlns:v="urn:schemas-microsoft-com:vml" xmlns:wp14="http://schemas.microsoft.com/office/word/2010/wordprocessingDrawing" xmlns:wp="http://schemas.openxmlformats.org/drawingml/2006/wordprocessingDrawing" xmlns:w10="urn:schemas-microsoft-com:office:word" xmlns:w="http://schemas.openxmlformats.org/wordprocessingml/2006/main" xmlns:w14="http://schemas.microsoft.com/office/word/2010/wordml" xmlns:wpg="http://schemas.microsoft.com/office/word/2010/wordprocessingGroup" xmlns:wpi="http://schemas.microsoft.com/office/word/2010/wordprocessingInk" xmlns:wne="http://schemas.microsoft.com/office/word/2006/wordml" xmlns:wps="http://schemas.microsoft.com/office/word/2010/wordprocessingShape" mc:Ignorable="w14 wp14">
   <w:p/>
   <w:p/>
 </w:hdr>
 </file>
 
 <file path=word/header2.xml><?xml version="1.0" encoding="utf-8"?>
-<w:hdr xmlns:wpc="http://schemas.microsoft.com/office/word/2010/wordprocessingCanvas" xmlns:mc="http://schemas.openxmlformats.org/markup-compatibility/2006" xmlns:o="urn:schemas-microsoft-com:office:office" xmlns:r="http://schemas.openxmlformats.org/officeDocument/2006/relationships" xmlns:m="http://schemas.openxmlformats.org/officeDocument/2006/math" xmlns:v="urn:schemas-microsoft-com:vml" xmlns:wp14="http://schemas.microsoft.com/office/word/2010/wordprocessingDrawing" xmlns:wp="http://schemas.openxmlformats.org/drawingml/2006/wordprocessingDrawing" xmlns:w10="urn:schemas-microsoft-com:office:word" xmlns:w="http://schemas.openxmlformats.org/wordprocessingml/2006/main" xmlns:w14="http://schemas.microsoft.com/office/word/2010/wordml" xmlns:wpg="http://schemas.microsoft.com/office/word/2010/wordprocessingGroup" xmlns:wpi="http://schemas.microsoft.com/office/word/2010/wordprocessingInk" xmlns:wne="http://schemas.microsoft.com/office/word/2006/wordml" xmlns:wps="http://schemas.microsoft.com/office/word/2010/wordprocessingShape" mc:Ignorable="w14 wp14">
+<w:hdr xmlns:wpc="http://schemas.microsoft.com/office/word/2010/wordprocessingCanvas" xmlns:mo="http://schemas.microsoft.com/office/mac/office/2008/main" xmlns:mc="http://schemas.openxmlformats.org/markup-compatibility/2006" xmlns:mv="urn:schemas-microsoft-com:mac:vml" xmlns:o="urn:schemas-microsoft-com:office:office" xmlns:r="http://schemas.openxmlformats.org/officeDocument/2006/relationships" xmlns:m="http://schemas.openxmlformats.org/officeDocument/2006/math" xmlns:v="urn:schemas-microsoft-com:vml" xmlns:wp14="http://schemas.microsoft.com/office/word/2010/wordprocessingDrawing" xmlns:wp="http://schemas.openxmlformats.org/drawingml/2006/wordprocessingDrawing" xmlns:w10="urn:schemas-microsoft-com:office:word" xmlns:w="http://schemas.openxmlformats.org/wordprocessingml/2006/main" xmlns:w14="http://schemas.microsoft.com/office/word/2010/wordml" xmlns:wpg="http://schemas.microsoft.com/office/word/2010/wordprocessingGroup" xmlns:wpi="http://schemas.microsoft.com/office/word/2010/wordprocessingInk" xmlns:wne="http://schemas.microsoft.com/office/word/2006/wordml" xmlns:wps="http://schemas.microsoft.com/office/word/2010/wordprocessingShape" mc:Ignorable="w14 wp14">
   <w:tbl>
     <w:tblPr>
       <w:tblW w:w="10681" w:type="dxa"/>
@@ -2403,7 +2403,7 @@
         </w:tcPr>
         <w:p>
           <w:pPr>
-            <w:pStyle w:val="Sidfot"/>
+            <w:pStyle w:val="Footer"/>
           </w:pPr>
         </w:p>
       </w:tc>
@@ -2417,7 +2417,7 @@
         </w:tcPr>
         <w:p>
           <w:pPr>
-            <w:pStyle w:val="Sidfot"/>
+            <w:pStyle w:val="Footer"/>
             <w:rPr>
               <w:lang w:val="en-US"/>
             </w:rPr>
@@ -2520,7 +2520,7 @@
         </w:tcPr>
         <w:p>
           <w:pPr>
-            <w:pStyle w:val="Sidfot"/>
+            <w:pStyle w:val="Footer"/>
           </w:pPr>
           <w:sdt>
             <w:sdtPr>
@@ -2570,7 +2570,7 @@
         </w:tcPr>
         <w:p>
           <w:pPr>
-            <w:pStyle w:val="Sidfot"/>
+            <w:pStyle w:val="Footer"/>
           </w:pPr>
           <w:r>
             <w:t>Senast ändrad</w:t>
@@ -2578,16 +2578,29 @@
         </w:p>
         <w:p>
           <w:pPr>
-            <w:pStyle w:val="Sidfot"/>
+            <w:pStyle w:val="Footer"/>
           </w:pPr>
-          <w:fldSimple w:instr=" SAVEDATE  \* MERGEFORMAT ">
-            <w:r>
-              <w:rPr>
-                <w:noProof/>
-              </w:rPr>
-              <w:t>2014-09-12 16:12:00</w:t>
-            </w:r>
-          </w:fldSimple>
+          <w:r>
+            <w:fldChar w:fldCharType="begin"/>
+          </w:r>
+          <w:r>
+            <w:instrText xml:space="preserve"> SAVEDATE  \* MERGEFORMAT </w:instrText>
+          </w:r>
+          <w:r>
+            <w:fldChar w:fldCharType="separate"/>
+          </w:r>
+          <w:r>
+            <w:rPr>
+              <w:noProof/>
+            </w:rPr>
+            <w:t>12/09/14 16:12</w:t>
+          </w:r>
+          <w:r>
+            <w:rPr>
+              <w:noProof/>
+            </w:rPr>
+            <w:fldChar w:fldCharType="end"/>
+          </w:r>
         </w:p>
       </w:tc>
     </w:tr>
@@ -2616,15 +2629,15 @@
         </w:tcPr>
         <w:p>
           <w:pPr>
-            <w:pStyle w:val="Sidhuvud"/>
+            <w:pStyle w:val="Header"/>
           </w:pPr>
           <w:r>
             <w:rPr>
               <w:noProof/>
-              <w:lang w:eastAsia="sv-SE"/>
+              <w:lang w:val="en-US" w:eastAsia="en-US"/>
             </w:rPr>
             <w:drawing>
-              <wp:inline distT="0" distB="0" distL="0" distR="0" wp14:anchorId="4D3B63BC" wp14:editId="7A6DF0EB">
+              <wp:inline distT="0" distB="0" distL="0" distR="0" wp14:anchorId="1F096339" wp14:editId="463039AE">
                 <wp:extent cx="1087200" cy="867600"/>
                 <wp:effectExtent l="0" t="0" r="0" b="8890"/>
                 <wp:docPr id="23" name="Bild 23"/>
@@ -2680,7 +2693,7 @@
 </file>
 
 <file path=word/header3.xml><?xml version="1.0" encoding="utf-8"?>
-<w:hdr xmlns:wpc="http://schemas.microsoft.com/office/word/2010/wordprocessingCanvas" xmlns:mc="http://schemas.openxmlformats.org/markup-compatibility/2006" xmlns:o="urn:schemas-microsoft-com:office:office" xmlns:r="http://schemas.openxmlformats.org/officeDocument/2006/relationships" xmlns:m="http://schemas.openxmlformats.org/officeDocument/2006/math" xmlns:v="urn:schemas-microsoft-com:vml" xmlns:wp14="http://schemas.microsoft.com/office/word/2010/wordprocessingDrawing" xmlns:wp="http://schemas.openxmlformats.org/drawingml/2006/wordprocessingDrawing" xmlns:w10="urn:schemas-microsoft-com:office:word" xmlns:w="http://schemas.openxmlformats.org/wordprocessingml/2006/main" xmlns:w14="http://schemas.microsoft.com/office/word/2010/wordml" xmlns:wpg="http://schemas.microsoft.com/office/word/2010/wordprocessingGroup" xmlns:wpi="http://schemas.microsoft.com/office/word/2010/wordprocessingInk" xmlns:wne="http://schemas.microsoft.com/office/word/2006/wordml" xmlns:wps="http://schemas.microsoft.com/office/word/2010/wordprocessingShape" mc:Ignorable="w14 wp14">
+<w:hdr xmlns:wpc="http://schemas.microsoft.com/office/word/2010/wordprocessingCanvas" xmlns:mo="http://schemas.microsoft.com/office/mac/office/2008/main" xmlns:mc="http://schemas.openxmlformats.org/markup-compatibility/2006" xmlns:mv="urn:schemas-microsoft-com:mac:vml" xmlns:o="urn:schemas-microsoft-com:office:office" xmlns:r="http://schemas.openxmlformats.org/officeDocument/2006/relationships" xmlns:m="http://schemas.openxmlformats.org/officeDocument/2006/math" xmlns:v="urn:schemas-microsoft-com:vml" xmlns:wp14="http://schemas.microsoft.com/office/word/2010/wordprocessingDrawing" xmlns:wp="http://schemas.openxmlformats.org/drawingml/2006/wordprocessingDrawing" xmlns:w10="urn:schemas-microsoft-com:office:word" xmlns:w="http://schemas.openxmlformats.org/wordprocessingml/2006/main" xmlns:w14="http://schemas.microsoft.com/office/word/2010/wordml" xmlns:wpg="http://schemas.microsoft.com/office/word/2010/wordprocessingGroup" xmlns:wpi="http://schemas.microsoft.com/office/word/2010/wordprocessingInk" xmlns:wne="http://schemas.microsoft.com/office/word/2006/wordml" xmlns:wps="http://schemas.microsoft.com/office/word/2010/wordprocessingShape" mc:Ignorable="w14 wp14">
   <w:tbl>
     <w:tblPr>
       <w:tblW w:w="10681" w:type="dxa"/>
@@ -2710,7 +2723,7 @@
         </w:tcPr>
         <w:p>
           <w:pPr>
-            <w:pStyle w:val="Sidhuvud"/>
+            <w:pStyle w:val="Header"/>
           </w:pPr>
         </w:p>
       </w:tc>
@@ -2726,7 +2739,7 @@
         </w:tcPr>
         <w:p>
           <w:pPr>
-            <w:pStyle w:val="Sidhuvud"/>
+            <w:pStyle w:val="Header"/>
           </w:pPr>
         </w:p>
       </w:tc>
@@ -2742,7 +2755,7 @@
         </w:tcPr>
         <w:p>
           <w:pPr>
-            <w:pStyle w:val="Sidhuvud"/>
+            <w:pStyle w:val="Header"/>
           </w:pPr>
         </w:p>
       </w:tc>
@@ -2758,7 +2771,7 @@
         </w:tcPr>
         <w:p>
           <w:pPr>
-            <w:pStyle w:val="Sidhuvud"/>
+            <w:pStyle w:val="Header"/>
           </w:pPr>
         </w:p>
       </w:tc>
@@ -2782,15 +2795,15 @@
         </w:tcPr>
         <w:p>
           <w:pPr>
-            <w:pStyle w:val="Sidhuvud"/>
+            <w:pStyle w:val="Header"/>
           </w:pPr>
           <w:r>
             <w:rPr>
               <w:noProof/>
-              <w:lang w:eastAsia="sv-SE"/>
+              <w:lang w:val="en-US" w:eastAsia="en-US"/>
             </w:rPr>
             <w:drawing>
-              <wp:inline distT="0" distB="0" distL="0" distR="0" wp14:anchorId="5364942B" wp14:editId="549513E1">
+              <wp:inline distT="0" distB="0" distL="0" distR="0" wp14:anchorId="432195FD" wp14:editId="7A83D336">
                 <wp:extent cx="1091565" cy="865505"/>
                 <wp:effectExtent l="0" t="0" r="0" b="0"/>
                 <wp:docPr id="1" name="Bildobjekt 1"/>
@@ -2841,19 +2854,19 @@
   </w:tbl>
   <w:p>
     <w:pPr>
-      <w:pStyle w:val="Sidhuvud"/>
+      <w:pStyle w:val="Header"/>
     </w:pPr>
   </w:p>
   <w:p>
     <w:pPr>
-      <w:pStyle w:val="Sidhuvud"/>
+      <w:pStyle w:val="Header"/>
     </w:pPr>
   </w:p>
 </w:hdr>
 </file>
 
 <file path=word/numbering.xml><?xml version="1.0" encoding="utf-8"?>
-<w:numbering xmlns:wpc="http://schemas.microsoft.com/office/word/2010/wordprocessingCanvas" xmlns:mc="http://schemas.openxmlformats.org/markup-compatibility/2006" xmlns:o="urn:schemas-microsoft-com:office:office" xmlns:r="http://schemas.openxmlformats.org/officeDocument/2006/relationships" xmlns:m="http://schemas.openxmlformats.org/officeDocument/2006/math" xmlns:v="urn:schemas-microsoft-com:vml" xmlns:wp14="http://schemas.microsoft.com/office/word/2010/wordprocessingDrawing" xmlns:wp="http://schemas.openxmlformats.org/drawingml/2006/wordprocessingDrawing" xmlns:w10="urn:schemas-microsoft-com:office:word" xmlns:w="http://schemas.openxmlformats.org/wordprocessingml/2006/main" xmlns:w14="http://schemas.microsoft.com/office/word/2010/wordml" xmlns:wpg="http://schemas.microsoft.com/office/word/2010/wordprocessingGroup" xmlns:wpi="http://schemas.microsoft.com/office/word/2010/wordprocessingInk" xmlns:wne="http://schemas.microsoft.com/office/word/2006/wordml" xmlns:wps="http://schemas.microsoft.com/office/word/2010/wordprocessingShape" mc:Ignorable="w14 wp14">
+<w:numbering xmlns:wpc="http://schemas.microsoft.com/office/word/2010/wordprocessingCanvas" xmlns:mo="http://schemas.microsoft.com/office/mac/office/2008/main" xmlns:mc="http://schemas.openxmlformats.org/markup-compatibility/2006" xmlns:mv="urn:schemas-microsoft-com:mac:vml" xmlns:o="urn:schemas-microsoft-com:office:office" xmlns:r="http://schemas.openxmlformats.org/officeDocument/2006/relationships" xmlns:m="http://schemas.openxmlformats.org/officeDocument/2006/math" xmlns:v="urn:schemas-microsoft-com:vml" xmlns:wp14="http://schemas.microsoft.com/office/word/2010/wordprocessingDrawing" xmlns:wp="http://schemas.openxmlformats.org/drawingml/2006/wordprocessingDrawing" xmlns:w10="urn:schemas-microsoft-com:office:word" xmlns:w="http://schemas.openxmlformats.org/wordprocessingml/2006/main" xmlns:w14="http://schemas.microsoft.com/office/word/2010/wordml" xmlns:wpg="http://schemas.microsoft.com/office/word/2010/wordprocessingGroup" xmlns:wpi="http://schemas.microsoft.com/office/word/2010/wordprocessingInk" xmlns:wne="http://schemas.microsoft.com/office/word/2006/wordml" xmlns:wps="http://schemas.microsoft.com/office/word/2010/wordprocessingShape" mc:Ignorable="w14 wp14">
   <w:numPicBullet w:numPicBulletId="0">
     <w:pict>
       <v:shapetype id="_x0000_t75" coordsize="21600,21600" o:spt="75" o:preferrelative="t" path="m@4@5l@4@11@9@11@9@5xe" filled="f" stroked="f">
@@ -2875,21 +2888,21 @@
         <v:path o:extrusionok="f" gradientshapeok="t" o:connecttype="rect"/>
         <o:lock v:ext="edit" aspectratio="t"/>
       </v:shapetype>
-      <v:shape id="_x0000_i1029" type="#_x0000_t75" style="width:4.7pt;height:14.05pt" o:bullet="t">
+      <v:shape id="_x0000_i1044" type="#_x0000_t75" style="width:5pt;height:14.25pt" o:bullet="t">
         <v:imagedata r:id="rId1" o:title="Pil-v2-Word"/>
       </v:shape>
     </w:pict>
   </w:numPicBullet>
   <w:numPicBullet w:numPicBulletId="1">
     <w:pict>
-      <v:shape id="_x0000_i1030" type="#_x0000_t75" style="width:4.7pt;height:12.15pt" o:bullet="t">
+      <v:shape id="_x0000_i1045" type="#_x0000_t75" style="width:5pt;height:12.1pt" o:bullet="t">
         <v:imagedata r:id="rId2" o:title="Pil-v2-Word"/>
       </v:shape>
     </w:pict>
   </w:numPicBullet>
   <w:numPicBullet w:numPicBulletId="2">
     <w:pict>
-      <v:shape id="_x0000_i1031" type="#_x0000_t75" style="width:4.7pt;height:10.3pt" o:bullet="t">
+      <v:shape id="_x0000_i1046" type="#_x0000_t75" style="width:5pt;height:10pt" o:bullet="t">
         <v:imagedata r:id="rId3" o:title="Pil-v2-Word"/>
       </v:shape>
     </w:pict>
@@ -4496,7 +4509,7 @@
     <w:lvl w:ilvl="0">
       <w:start w:val="1"/>
       <w:numFmt w:val="decimal"/>
-      <w:pStyle w:val="Numreradlista"/>
+      <w:pStyle w:val="ListNumber"/>
       <w:lvlText w:val="%1."/>
       <w:lvlJc w:val="left"/>
       <w:pPr>
@@ -5183,7 +5196,7 @@
     <w:lvl w:ilvl="0">
       <w:start w:val="1"/>
       <w:numFmt w:val="bullet"/>
-      <w:pStyle w:val="Punktlista"/>
+      <w:pStyle w:val="ListBullet"/>
       <w:lvlText w:val=""/>
       <w:lvlJc w:val="left"/>
       <w:pPr>
@@ -5930,7 +5943,7 @@
     </w:rPrDefault>
     <w:pPrDefault/>
   </w:docDefaults>
-  <w:latentStyles w:defLockedState="0" w:defUIPriority="0" w:defSemiHidden="0" w:defUnhideWhenUsed="0" w:defQFormat="0" w:count="267">
+  <w:latentStyles w:defLockedState="0" w:defUIPriority="0" w:defSemiHidden="0" w:defUnhideWhenUsed="0" w:defQFormat="0" w:count="276">
     <w:lsdException w:name="Normal" w:qFormat="1"/>
     <w:lsdException w:name="heading 1" w:qFormat="1"/>
     <w:lsdException w:name="heading 2" w:qFormat="1"/>
@@ -6057,7 +6070,7 @@
   </w:latentStyles>
   <w:style w:type="paragraph" w:default="1" w:styleId="Normal">
     <w:name w:val="Normal"/>
-    <w:next w:val="Brdtext"/>
+    <w:next w:val="BodyText"/>
     <w:qFormat/>
     <w:rsid w:val="003F245C"/>
     <w:pPr>
@@ -6069,11 +6082,11 @@
       <w:lang w:eastAsia="en-GB"/>
     </w:rPr>
   </w:style>
-  <w:style w:type="paragraph" w:styleId="Rubrik1">
+  <w:style w:type="paragraph" w:styleId="Heading1">
     <w:name w:val="heading 1"/>
-    <w:basedOn w:val="Brdtext"/>
+    <w:basedOn w:val="BodyText"/>
     <w:next w:val="Normal"/>
-    <w:link w:val="Rubrik1Char"/>
+    <w:link w:val="Heading1Char"/>
     <w:qFormat/>
     <w:rsid w:val="003F245C"/>
     <w:pPr>
@@ -6089,9 +6102,9 @@
       <w:szCs w:val="32"/>
     </w:rPr>
   </w:style>
-  <w:style w:type="paragraph" w:styleId="Rubrik2">
+  <w:style w:type="paragraph" w:styleId="Heading2">
     <w:name w:val="heading 2"/>
-    <w:basedOn w:val="Brdtext"/>
+    <w:basedOn w:val="BodyText"/>
     <w:next w:val="Normal"/>
     <w:qFormat/>
     <w:rsid w:val="003F245C"/>
@@ -6108,9 +6121,9 @@
       <w:szCs w:val="28"/>
     </w:rPr>
   </w:style>
-  <w:style w:type="paragraph" w:styleId="Rubrik3">
+  <w:style w:type="paragraph" w:styleId="Heading3">
     <w:name w:val="heading 3"/>
-    <w:basedOn w:val="Brdtext"/>
+    <w:basedOn w:val="BodyText"/>
     <w:next w:val="Normal"/>
     <w:qFormat/>
     <w:rsid w:val="003F245C"/>
@@ -6126,9 +6139,9 @@
       <w:szCs w:val="26"/>
     </w:rPr>
   </w:style>
-  <w:style w:type="paragraph" w:styleId="Rubrik4">
+  <w:style w:type="paragraph" w:styleId="Heading4">
     <w:name w:val="heading 4"/>
-    <w:basedOn w:val="Rubrik3"/>
+    <w:basedOn w:val="Heading3"/>
     <w:next w:val="Normal"/>
     <w:rsid w:val="008F5601"/>
     <w:pPr>
@@ -6136,9 +6149,9 @@
       <w:outlineLvl w:val="3"/>
     </w:pPr>
   </w:style>
-  <w:style w:type="paragraph" w:styleId="Rubrik5">
+  <w:style w:type="paragraph" w:styleId="Heading5">
     <w:name w:val="heading 5"/>
-    <w:basedOn w:val="Rubrik4"/>
+    <w:basedOn w:val="Heading4"/>
     <w:next w:val="Normal"/>
     <w:rsid w:val="008F5601"/>
     <w:pPr>
@@ -6146,7 +6159,7 @@
       <w:outlineLvl w:val="4"/>
     </w:pPr>
   </w:style>
-  <w:style w:type="paragraph" w:styleId="Rubrik6">
+  <w:style w:type="paragraph" w:styleId="Heading6">
     <w:name w:val="heading 6"/>
     <w:basedOn w:val="Normal"/>
     <w:next w:val="Normal"/>
@@ -6161,7 +6174,7 @@
       <w:szCs w:val="22"/>
     </w:rPr>
   </w:style>
-  <w:style w:type="paragraph" w:styleId="Rubrik7">
+  <w:style w:type="paragraph" w:styleId="Heading7">
     <w:name w:val="heading 7"/>
     <w:basedOn w:val="Normal"/>
     <w:next w:val="Normal"/>
@@ -6174,7 +6187,7 @@
       <w:sz w:val="24"/>
     </w:rPr>
   </w:style>
-  <w:style w:type="paragraph" w:styleId="Rubrik8">
+  <w:style w:type="paragraph" w:styleId="Heading8">
     <w:name w:val="heading 8"/>
     <w:basedOn w:val="Normal"/>
     <w:next w:val="Normal"/>
@@ -6188,7 +6201,7 @@
       <w:sz w:val="24"/>
     </w:rPr>
   </w:style>
-  <w:style w:type="paragraph" w:styleId="Rubrik9">
+  <w:style w:type="paragraph" w:styleId="Heading9">
     <w:name w:val="heading 9"/>
     <w:basedOn w:val="Normal"/>
     <w:next w:val="Normal"/>
@@ -6202,13 +6215,13 @@
       <w:szCs w:val="22"/>
     </w:rPr>
   </w:style>
-  <w:style w:type="character" w:default="1" w:styleId="Standardstycketeckensnitt">
+  <w:style w:type="character" w:default="1" w:styleId="DefaultParagraphFont">
     <w:name w:val="Default Paragraph Font"/>
     <w:uiPriority w:val="1"/>
     <w:semiHidden/>
     <w:unhideWhenUsed/>
   </w:style>
-  <w:style w:type="table" w:default="1" w:styleId="Normaltabell">
+  <w:style w:type="table" w:default="1" w:styleId="TableNormal">
     <w:name w:val="Normal Table"/>
     <w:uiPriority w:val="99"/>
     <w:semiHidden/>
@@ -6223,15 +6236,15 @@
       </w:tblCellMar>
     </w:tblPr>
   </w:style>
-  <w:style w:type="numbering" w:default="1" w:styleId="Ingenlista">
+  <w:style w:type="numbering" w:default="1" w:styleId="NoList">
     <w:name w:val="No List"/>
     <w:uiPriority w:val="99"/>
     <w:semiHidden/>
     <w:unhideWhenUsed/>
   </w:style>
-  <w:style w:type="character" w:customStyle="1" w:styleId="Rubrik1Char">
-    <w:name w:val="Rubrik 1 Char"/>
-    <w:link w:val="Rubrik1"/>
+  <w:style w:type="character" w:customStyle="1" w:styleId="Heading1Char">
+    <w:name w:val="Heading 1 Char"/>
+    <w:link w:val="Heading1"/>
     <w:rsid w:val="003F245C"/>
     <w:rPr>
       <w:rFonts w:ascii="Arial" w:hAnsi="Arial" w:cs="Arial"/>
@@ -6242,9 +6255,9 @@
       <w:lang w:eastAsia="en-GB"/>
     </w:rPr>
   </w:style>
-  <w:style w:type="paragraph" w:styleId="Sidhuvud">
+  <w:style w:type="paragraph" w:styleId="Header">
     <w:name w:val="header"/>
-    <w:basedOn w:val="Brdtext"/>
+    <w:basedOn w:val="BodyText"/>
     <w:semiHidden/>
     <w:rsid w:val="00E123DA"/>
     <w:pPr>
@@ -6256,9 +6269,9 @@
       <w:sz w:val="14"/>
     </w:rPr>
   </w:style>
-  <w:style w:type="paragraph" w:styleId="Sidfot">
+  <w:style w:type="paragraph" w:styleId="Footer">
     <w:name w:val="footer"/>
-    <w:basedOn w:val="Brdtext"/>
+    <w:basedOn w:val="BodyText"/>
     <w:semiHidden/>
     <w:rsid w:val="00E123DA"/>
     <w:pPr>
@@ -6274,9 +6287,9 @@
       <w:sz w:val="14"/>
     </w:rPr>
   </w:style>
-  <w:style w:type="table" w:styleId="Professionelltabell">
+  <w:style w:type="table" w:styleId="TableProfessional">
     <w:name w:val="Table Professional"/>
-    <w:basedOn w:val="Normaltabell"/>
+    <w:basedOn w:val="TableNormal"/>
     <w:rsid w:val="00C86683"/>
     <w:pPr>
       <w:spacing w:before="20"/>
@@ -6286,6 +6299,7 @@
       <w:sz w:val="16"/>
     </w:rPr>
     <w:tblPr>
+      <w:tblInd w:w="0" w:type="dxa"/>
       <w:tblBorders>
         <w:top w:val="single" w:sz="6" w:space="0" w:color="00A9A7"/>
         <w:left w:val="single" w:sz="6" w:space="0" w:color="00A9A7"/>
@@ -6294,6 +6308,12 @@
         <w:insideH w:val="single" w:sz="6" w:space="0" w:color="00A9A7"/>
         <w:insideV w:val="single" w:sz="6" w:space="0" w:color="00A9A7"/>
       </w:tblBorders>
+      <w:tblCellMar>
+        <w:top w:w="0" w:type="dxa"/>
+        <w:left w:w="108" w:type="dxa"/>
+        <w:bottom w:w="0" w:type="dxa"/>
+        <w:right w:w="108" w:type="dxa"/>
+      </w:tblCellMar>
     </w:tblPr>
     <w:tcPr>
       <w:shd w:val="clear" w:color="auto" w:fill="auto"/>
@@ -6324,7 +6344,7 @@
       </w:tcPr>
     </w:tblStylePr>
   </w:style>
-  <w:style w:type="character" w:styleId="Sidnummer">
+  <w:style w:type="character" w:styleId="PageNumber">
     <w:name w:val="page number"/>
     <w:semiHidden/>
     <w:rsid w:val="000D68C0"/>
@@ -6335,7 +6355,7 @@
       <w:sz w:val="14"/>
     </w:rPr>
   </w:style>
-  <w:style w:type="character" w:styleId="Hyperlnk">
+  <w:style w:type="character" w:styleId="Hyperlink">
     <w:name w:val="Hyperlink"/>
     <w:uiPriority w:val="99"/>
     <w:qFormat/>
@@ -6348,7 +6368,7 @@
       <w:lang w:val="sv-SE"/>
     </w:rPr>
   </w:style>
-  <w:style w:type="character" w:styleId="AnvndHyperlnk">
+  <w:style w:type="character" w:styleId="FollowedHyperlink">
     <w:name w:val="FollowedHyperlink"/>
     <w:semiHidden/>
     <w:rsid w:val="00524F0D"/>
@@ -6359,9 +6379,9 @@
       <w:u w:val="single"/>
     </w:rPr>
   </w:style>
-  <w:style w:type="paragraph" w:styleId="Punktlista">
+  <w:style w:type="paragraph" w:styleId="ListBullet">
     <w:name w:val="List Bullet"/>
-    <w:basedOn w:val="Brdtext"/>
+    <w:basedOn w:val="BodyText"/>
     <w:qFormat/>
     <w:rsid w:val="003F245C"/>
     <w:pPr>
@@ -6375,7 +6395,7 @@
       <w:contextualSpacing/>
     </w:pPr>
   </w:style>
-  <w:style w:type="paragraph" w:styleId="Innehll1">
+  <w:style w:type="paragraph" w:styleId="TOC1">
     <w:name w:val="toc 1"/>
     <w:basedOn w:val="Normal"/>
     <w:next w:val="Normal"/>
@@ -6392,7 +6412,7 @@
       <w:sz w:val="20"/>
     </w:rPr>
   </w:style>
-  <w:style w:type="paragraph" w:styleId="Innehll2">
+  <w:style w:type="paragraph" w:styleId="TOC2">
     <w:name w:val="toc 2"/>
     <w:basedOn w:val="Normal"/>
     <w:next w:val="Normal"/>
@@ -6409,7 +6429,7 @@
       <w:sz w:val="20"/>
     </w:rPr>
   </w:style>
-  <w:style w:type="paragraph" w:styleId="Innehll3">
+  <w:style w:type="paragraph" w:styleId="TOC3">
     <w:name w:val="toc 3"/>
     <w:basedOn w:val="Normal"/>
     <w:next w:val="Normal"/>
@@ -6424,7 +6444,7 @@
       <w:sz w:val="20"/>
     </w:rPr>
   </w:style>
-  <w:style w:type="paragraph" w:styleId="Innehll4">
+  <w:style w:type="paragraph" w:styleId="TOC4">
     <w:name w:val="toc 4"/>
     <w:basedOn w:val="Normal"/>
     <w:next w:val="Normal"/>
@@ -6441,7 +6461,7 @@
       <w:sz w:val="20"/>
     </w:rPr>
   </w:style>
-  <w:style w:type="paragraph" w:styleId="Innehll5">
+  <w:style w:type="paragraph" w:styleId="TOC5">
     <w:name w:val="toc 5"/>
     <w:basedOn w:val="Normal"/>
     <w:next w:val="Normal"/>
@@ -6458,7 +6478,7 @@
       <w:sz w:val="20"/>
     </w:rPr>
   </w:style>
-  <w:style w:type="paragraph" w:styleId="Innehll6">
+  <w:style w:type="paragraph" w:styleId="TOC6">
     <w:name w:val="toc 6"/>
     <w:basedOn w:val="Normal"/>
     <w:next w:val="Normal"/>
@@ -6475,7 +6495,7 @@
       <w:sz w:val="20"/>
     </w:rPr>
   </w:style>
-  <w:style w:type="paragraph" w:styleId="Innehll7">
+  <w:style w:type="paragraph" w:styleId="TOC7">
     <w:name w:val="toc 7"/>
     <w:basedOn w:val="Normal"/>
     <w:next w:val="Normal"/>
@@ -6492,7 +6512,7 @@
       <w:sz w:val="20"/>
     </w:rPr>
   </w:style>
-  <w:style w:type="paragraph" w:styleId="Innehll8">
+  <w:style w:type="paragraph" w:styleId="TOC8">
     <w:name w:val="toc 8"/>
     <w:basedOn w:val="Normal"/>
     <w:next w:val="Normal"/>
@@ -6509,7 +6529,7 @@
       <w:sz w:val="20"/>
     </w:rPr>
   </w:style>
-  <w:style w:type="paragraph" w:styleId="Innehll9">
+  <w:style w:type="paragraph" w:styleId="TOC9">
     <w:name w:val="toc 9"/>
     <w:basedOn w:val="Normal"/>
     <w:next w:val="Normal"/>
@@ -6526,9 +6546,9 @@
       <w:sz w:val="20"/>
     </w:rPr>
   </w:style>
-  <w:style w:type="paragraph" w:styleId="Numreradlista">
+  <w:style w:type="paragraph" w:styleId="ListNumber">
     <w:name w:val="List Number"/>
-    <w:basedOn w:val="Brdtext"/>
+    <w:basedOn w:val="BodyText"/>
     <w:qFormat/>
     <w:rsid w:val="00DA7395"/>
     <w:pPr>
@@ -6537,16 +6557,16 @@
       </w:numPr>
     </w:pPr>
   </w:style>
-  <w:style w:type="paragraph" w:styleId="Brdtext">
+  <w:style w:type="paragraph" w:styleId="BodyText">
     <w:name w:val="Body Text"/>
     <w:basedOn w:val="Normal"/>
-    <w:link w:val="BrdtextChar"/>
+    <w:link w:val="BodyTextChar"/>
     <w:rsid w:val="003F245C"/>
   </w:style>
-  <w:style w:type="paragraph" w:styleId="Brdtext2">
+  <w:style w:type="paragraph" w:styleId="BodyText2">
     <w:name w:val="Body Text 2"/>
-    <w:basedOn w:val="Brdtext"/>
-    <w:next w:val="Brdtext"/>
+    <w:basedOn w:val="BodyText"/>
+    <w:next w:val="BodyText"/>
     <w:semiHidden/>
     <w:rsid w:val="00104E54"/>
     <w:pPr>
@@ -6560,7 +6580,7 @@
   <w:style w:type="paragraph" w:customStyle="1" w:styleId="FrsttsbladUnderrubrik">
     <w:name w:val="Försättsblad Underrubrik"/>
     <w:basedOn w:val="Normal"/>
-    <w:next w:val="Brdtext"/>
+    <w:next w:val="BodyText"/>
     <w:link w:val="FrsttsbladUnderrubrikChar"/>
     <w:qFormat/>
     <w:rsid w:val="00477063"/>
@@ -6575,7 +6595,7 @@
   </w:style>
   <w:style w:type="numbering" w:styleId="111111">
     <w:name w:val="Outline List 2"/>
-    <w:basedOn w:val="Ingenlista"/>
+    <w:basedOn w:val="NoList"/>
     <w:semiHidden/>
     <w:rsid w:val="004D2F92"/>
     <w:pPr>
@@ -6586,7 +6606,7 @@
   </w:style>
   <w:style w:type="numbering" w:styleId="1ai">
     <w:name w:val="Outline List 1"/>
-    <w:basedOn w:val="Ingenlista"/>
+    <w:basedOn w:val="NoList"/>
     <w:semiHidden/>
     <w:rsid w:val="00524F0D"/>
     <w:pPr>
@@ -6648,7 +6668,7 @@
   </w:style>
   <w:style w:type="paragraph" w:customStyle="1" w:styleId="Rubrik3Nr">
     <w:name w:val="Rubrik 3 Nr"/>
-    <w:basedOn w:val="Rubrik3"/>
+    <w:basedOn w:val="Heading3"/>
     <w:next w:val="Normal"/>
     <w:qFormat/>
     <w:rsid w:val="004D2F92"/>
@@ -6664,7 +6684,7 @@
       <w:lang w:eastAsia="sv-SE"/>
     </w:rPr>
   </w:style>
-  <w:style w:type="paragraph" w:styleId="Indexrubrik">
+  <w:style w:type="paragraph" w:styleId="IndexHeading">
     <w:name w:val="index heading"/>
     <w:basedOn w:val="Normal"/>
     <w:next w:val="Index1"/>
@@ -6679,12 +6699,12 @@
       <w:sz w:val="36"/>
     </w:rPr>
   </w:style>
-  <w:style w:type="paragraph" w:styleId="Rubrik">
+  <w:style w:type="paragraph" w:styleId="Title">
     <w:name w:val="Title"/>
     <w:aliases w:val="Försättsblad Rubrik"/>
     <w:basedOn w:val="Normal"/>
     <w:next w:val="Normal"/>
-    <w:link w:val="RubrikChar"/>
+    <w:link w:val="TitleChar"/>
     <w:qFormat/>
     <w:rsid w:val="003F245C"/>
     <w:pPr>
@@ -6698,10 +6718,10 @@
       <w:szCs w:val="56"/>
     </w:rPr>
   </w:style>
-  <w:style w:type="character" w:customStyle="1" w:styleId="RubrikChar">
-    <w:name w:val="Rubrik Char"/>
+  <w:style w:type="character" w:customStyle="1" w:styleId="TitleChar">
+    <w:name w:val="Title Char"/>
     <w:aliases w:val="Försättsblad Rubrik Char"/>
-    <w:link w:val="Rubrik"/>
+    <w:link w:val="Title"/>
     <w:rsid w:val="003F245C"/>
     <w:rPr>
       <w:rFonts w:ascii="Arial" w:hAnsi="Arial" w:cs="Arial"/>
@@ -6712,9 +6732,9 @@
       <w:lang w:eastAsia="en-GB"/>
     </w:rPr>
   </w:style>
-  <w:style w:type="paragraph" w:styleId="Ingetavstnd">
+  <w:style w:type="paragraph" w:styleId="NoSpacing">
     <w:name w:val="No Spacing"/>
-    <w:link w:val="IngetavstndChar"/>
+    <w:link w:val="NoSpacingChar"/>
     <w:uiPriority w:val="1"/>
     <w:rsid w:val="0076353E"/>
     <w:rPr>
@@ -6734,9 +6754,9 @@
       <w:lang w:eastAsia="en-GB"/>
     </w:rPr>
   </w:style>
-  <w:style w:type="character" w:customStyle="1" w:styleId="IngetavstndChar">
-    <w:name w:val="Inget avstånd Char"/>
-    <w:link w:val="Ingetavstnd"/>
+  <w:style w:type="character" w:customStyle="1" w:styleId="NoSpacingChar">
+    <w:name w:val="No Spacing Char"/>
+    <w:link w:val="NoSpacing"/>
     <w:uiPriority w:val="1"/>
     <w:rsid w:val="0076353E"/>
     <w:rPr>
@@ -6745,10 +6765,10 @@
       <w:szCs w:val="22"/>
     </w:rPr>
   </w:style>
-  <w:style w:type="paragraph" w:styleId="Ballongtext">
+  <w:style w:type="paragraph" w:styleId="BalloonText">
     <w:name w:val="Balloon Text"/>
     <w:basedOn w:val="Normal"/>
-    <w:link w:val="BallongtextChar"/>
+    <w:link w:val="BalloonTextChar"/>
     <w:rsid w:val="0076353E"/>
     <w:pPr>
       <w:spacing w:before="0" w:after="0"/>
@@ -6759,9 +6779,9 @@
       <w:szCs w:val="16"/>
     </w:rPr>
   </w:style>
-  <w:style w:type="character" w:customStyle="1" w:styleId="BallongtextChar">
-    <w:name w:val="Ballongtext Char"/>
-    <w:link w:val="Ballongtext"/>
+  <w:style w:type="character" w:customStyle="1" w:styleId="BalloonTextChar">
+    <w:name w:val="Balloon Text Char"/>
+    <w:link w:val="BalloonText"/>
     <w:rsid w:val="0076353E"/>
     <w:rPr>
       <w:rFonts w:ascii="Tahoma" w:hAnsi="Tahoma" w:cs="Tahoma"/>
@@ -6770,9 +6790,9 @@
       <w:lang w:eastAsia="en-GB"/>
     </w:rPr>
   </w:style>
-  <w:style w:type="character" w:customStyle="1" w:styleId="BrdtextChar">
-    <w:name w:val="Brödtext Char"/>
-    <w:link w:val="Brdtext"/>
+  <w:style w:type="character" w:customStyle="1" w:styleId="BodyTextChar">
+    <w:name w:val="Body Text Char"/>
+    <w:link w:val="BodyText"/>
     <w:rsid w:val="003F245C"/>
     <w:rPr>
       <w:sz w:val="22"/>
@@ -6780,9 +6800,9 @@
       <w:lang w:eastAsia="en-GB"/>
     </w:rPr>
   </w:style>
-  <w:style w:type="table" w:styleId="Tabellrutnt">
+  <w:style w:type="table" w:styleId="TableGrid">
     <w:name w:val="Table Grid"/>
-    <w:basedOn w:val="Normaltabell"/>
+    <w:basedOn w:val="TableNormal"/>
     <w:rsid w:val="004B7C7D"/>
     <w:pPr>
       <w:spacing w:before="20" w:after="20"/>
@@ -6792,6 +6812,7 @@
       <w:sz w:val="18"/>
     </w:rPr>
     <w:tblPr>
+      <w:tblInd w:w="0" w:type="dxa"/>
       <w:tblBorders>
         <w:top w:val="single" w:sz="4" w:space="0" w:color="00A9A7"/>
         <w:left w:val="single" w:sz="4" w:space="0" w:color="00A9A7"/>
@@ -6800,6 +6821,12 @@
         <w:insideH w:val="single" w:sz="4" w:space="0" w:color="00A9A7"/>
         <w:insideV w:val="single" w:sz="4" w:space="0" w:color="00A9A7"/>
       </w:tblBorders>
+      <w:tblCellMar>
+        <w:top w:w="0" w:type="dxa"/>
+        <w:left w:w="108" w:type="dxa"/>
+        <w:bottom w:w="0" w:type="dxa"/>
+        <w:right w:w="108" w:type="dxa"/>
+      </w:tblCellMar>
     </w:tblPr>
     <w:tblStylePr w:type="firstRow">
       <w:pPr>
@@ -6818,9 +6845,9 @@
       </w:tcPr>
     </w:tblStylePr>
   </w:style>
-  <w:style w:type="paragraph" w:styleId="Innehllsfrteckningsrubrik">
+  <w:style w:type="paragraph" w:styleId="TOCHeading">
     <w:name w:val="TOC Heading"/>
-    <w:basedOn w:val="Rubrik1"/>
+    <w:basedOn w:val="Heading1"/>
     <w:next w:val="Normal"/>
     <w:uiPriority w:val="39"/>
     <w:semiHidden/>
@@ -6842,9 +6869,9 @@
       <w:lang w:eastAsia="sv-SE"/>
     </w:rPr>
   </w:style>
-  <w:style w:type="character" w:styleId="Platshllartext">
+  <w:style w:type="character" w:styleId="PlaceholderText">
     <w:name w:val="Placeholder Text"/>
-    <w:basedOn w:val="Standardstycketeckensnitt"/>
+    <w:basedOn w:val="DefaultParagraphFont"/>
     <w:uiPriority w:val="99"/>
     <w:semiHidden/>
     <w:rsid w:val="00E6091D"/>
@@ -6854,7 +6881,7 @@
   </w:style>
   <w:style w:type="paragraph" w:customStyle="1" w:styleId="TableText">
     <w:name w:val="Table Text"/>
-    <w:basedOn w:val="Brdtext"/>
+    <w:basedOn w:val="BodyText"/>
     <w:rsid w:val="00CA5524"/>
     <w:pPr>
       <w:suppressAutoHyphens/>
@@ -6904,10 +6931,10 @@
       <w:bCs/>
     </w:rPr>
   </w:style>
-  <w:style w:type="paragraph" w:styleId="Liststycke">
+  <w:style w:type="paragraph" w:styleId="ListParagraph">
     <w:name w:val="List Paragraph"/>
     <w:basedOn w:val="Normal"/>
-    <w:link w:val="ListstyckeChar"/>
+    <w:link w:val="ListParagraphChar"/>
     <w:uiPriority w:val="34"/>
     <w:rsid w:val="00CD6E73"/>
     <w:pPr>
@@ -6922,10 +6949,10 @@
       <w:lang w:eastAsia="en-US"/>
     </w:rPr>
   </w:style>
-  <w:style w:type="character" w:customStyle="1" w:styleId="ListstyckeChar">
-    <w:name w:val="Liststycke Char"/>
-    <w:basedOn w:val="Standardstycketeckensnitt"/>
-    <w:link w:val="Liststycke"/>
+  <w:style w:type="character" w:customStyle="1" w:styleId="ListParagraphChar">
+    <w:name w:val="List Paragraph Char"/>
+    <w:basedOn w:val="DefaultParagraphFont"/>
+    <w:link w:val="ListParagraph"/>
     <w:uiPriority w:val="34"/>
     <w:rsid w:val="00CD6E73"/>
     <w:rPr>
@@ -6938,7 +6965,7 @@
 </file>
 
 <file path=word/stylesWithEffects.xml><?xml version="1.0" encoding="utf-8"?>
-<w:styles xmlns:wpc="http://schemas.microsoft.com/office/word/2010/wordprocessingCanvas" xmlns:mc="http://schemas.openxmlformats.org/markup-compatibility/2006" xmlns:o="urn:schemas-microsoft-com:office:office" xmlns:r="http://schemas.openxmlformats.org/officeDocument/2006/relationships" xmlns:m="http://schemas.openxmlformats.org/officeDocument/2006/math" xmlns:v="urn:schemas-microsoft-com:vml" xmlns:wp14="http://schemas.microsoft.com/office/word/2010/wordprocessingDrawing" xmlns:wp="http://schemas.openxmlformats.org/drawingml/2006/wordprocessingDrawing" xmlns:w10="urn:schemas-microsoft-com:office:word" xmlns:w="http://schemas.openxmlformats.org/wordprocessingml/2006/main" xmlns:w14="http://schemas.microsoft.com/office/word/2010/wordml" xmlns:wpg="http://schemas.microsoft.com/office/word/2010/wordprocessingGroup" xmlns:wpi="http://schemas.microsoft.com/office/word/2010/wordprocessingInk" xmlns:wne="http://schemas.microsoft.com/office/word/2006/wordml" xmlns:wps="http://schemas.microsoft.com/office/word/2010/wordprocessingShape" mc:Ignorable="w14 wp14">
+<w:styles xmlns:wpc="http://schemas.microsoft.com/office/word/2010/wordprocessingCanvas" xmlns:mo="http://schemas.microsoft.com/office/mac/office/2008/main" xmlns:mc="http://schemas.openxmlformats.org/markup-compatibility/2006" xmlns:mv="urn:schemas-microsoft-com:mac:vml" xmlns:o="urn:schemas-microsoft-com:office:office" xmlns:r="http://schemas.openxmlformats.org/officeDocument/2006/relationships" xmlns:m="http://schemas.openxmlformats.org/officeDocument/2006/math" xmlns:v="urn:schemas-microsoft-com:vml" xmlns:wp14="http://schemas.microsoft.com/office/word/2010/wordprocessingDrawing" xmlns:wp="http://schemas.openxmlformats.org/drawingml/2006/wordprocessingDrawing" xmlns:w10="urn:schemas-microsoft-com:office:word" xmlns:w="http://schemas.openxmlformats.org/wordprocessingml/2006/main" xmlns:w14="http://schemas.microsoft.com/office/word/2010/wordml" xmlns:wpg="http://schemas.microsoft.com/office/word/2010/wordprocessingGroup" xmlns:wpi="http://schemas.microsoft.com/office/word/2010/wordprocessingInk" xmlns:wne="http://schemas.microsoft.com/office/word/2006/wordml" xmlns:wps="http://schemas.microsoft.com/office/word/2010/wordprocessingShape" mc:Ignorable="w14 wp14">
   <w:docDefaults>
     <w:rPrDefault>
       <w:rPr>
@@ -6948,7 +6975,7 @@
     </w:rPrDefault>
     <w:pPrDefault/>
   </w:docDefaults>
-  <w:latentStyles w:defLockedState="0" w:defUIPriority="0" w:defSemiHidden="0" w:defUnhideWhenUsed="0" w:defQFormat="0" w:count="267">
+  <w:latentStyles w:defLockedState="0" w:defUIPriority="0" w:defSemiHidden="0" w:defUnhideWhenUsed="0" w:defQFormat="0" w:count="276">
     <w:lsdException w:name="Normal" w:qFormat="1"/>
     <w:lsdException w:name="heading 1" w:qFormat="1"/>
     <w:lsdException w:name="heading 2" w:qFormat="1"/>
@@ -7075,7 +7102,7 @@
   </w:latentStyles>
   <w:style w:type="paragraph" w:default="1" w:styleId="Normal">
     <w:name w:val="Normal"/>
-    <w:next w:val="Brdtext"/>
+    <w:next w:val="BodyText"/>
     <w:qFormat/>
     <w:rsid w:val="003F245C"/>
     <w:pPr>
@@ -7087,11 +7114,11 @@
       <w:lang w:eastAsia="en-GB"/>
     </w:rPr>
   </w:style>
-  <w:style w:type="paragraph" w:styleId="Rubrik1">
+  <w:style w:type="paragraph" w:styleId="Heading1">
     <w:name w:val="heading 1"/>
-    <w:basedOn w:val="Brdtext"/>
+    <w:basedOn w:val="BodyText"/>
     <w:next w:val="Normal"/>
-    <w:link w:val="Rubrik1Char"/>
+    <w:link w:val="Heading1Char"/>
     <w:qFormat/>
     <w:rsid w:val="003F245C"/>
     <w:pPr>
@@ -7107,9 +7134,9 @@
       <w:szCs w:val="32"/>
     </w:rPr>
   </w:style>
-  <w:style w:type="paragraph" w:styleId="Rubrik2">
+  <w:style w:type="paragraph" w:styleId="Heading2">
     <w:name w:val="heading 2"/>
-    <w:basedOn w:val="Brdtext"/>
+    <w:basedOn w:val="BodyText"/>
     <w:next w:val="Normal"/>
     <w:qFormat/>
     <w:rsid w:val="003F245C"/>
@@ -7126,9 +7153,9 @@
       <w:szCs w:val="28"/>
     </w:rPr>
   </w:style>
-  <w:style w:type="paragraph" w:styleId="Rubrik3">
+  <w:style w:type="paragraph" w:styleId="Heading3">
     <w:name w:val="heading 3"/>
-    <w:basedOn w:val="Brdtext"/>
+    <w:basedOn w:val="BodyText"/>
     <w:next w:val="Normal"/>
     <w:qFormat/>
     <w:rsid w:val="003F245C"/>
@@ -7144,9 +7171,9 @@
       <w:szCs w:val="26"/>
     </w:rPr>
   </w:style>
-  <w:style w:type="paragraph" w:styleId="Rubrik4">
+  <w:style w:type="paragraph" w:styleId="Heading4">
     <w:name w:val="heading 4"/>
-    <w:basedOn w:val="Rubrik3"/>
+    <w:basedOn w:val="Heading3"/>
     <w:next w:val="Normal"/>
     <w:rsid w:val="008F5601"/>
     <w:pPr>
@@ -7154,9 +7181,9 @@
       <w:outlineLvl w:val="3"/>
     </w:pPr>
   </w:style>
-  <w:style w:type="paragraph" w:styleId="Rubrik5">
+  <w:style w:type="paragraph" w:styleId="Heading5">
     <w:name w:val="heading 5"/>
-    <w:basedOn w:val="Rubrik4"/>
+    <w:basedOn w:val="Heading4"/>
     <w:next w:val="Normal"/>
     <w:rsid w:val="008F5601"/>
     <w:pPr>
@@ -7164,7 +7191,7 @@
       <w:outlineLvl w:val="4"/>
     </w:pPr>
   </w:style>
-  <w:style w:type="paragraph" w:styleId="Rubrik6">
+  <w:style w:type="paragraph" w:styleId="Heading6">
     <w:name w:val="heading 6"/>
     <w:basedOn w:val="Normal"/>
     <w:next w:val="Normal"/>
@@ -7179,7 +7206,7 @@
       <w:szCs w:val="22"/>
     </w:rPr>
   </w:style>
-  <w:style w:type="paragraph" w:styleId="Rubrik7">
+  <w:style w:type="paragraph" w:styleId="Heading7">
     <w:name w:val="heading 7"/>
     <w:basedOn w:val="Normal"/>
     <w:next w:val="Normal"/>
@@ -7192,7 +7219,7 @@
       <w:sz w:val="24"/>
     </w:rPr>
   </w:style>
-  <w:style w:type="paragraph" w:styleId="Rubrik8">
+  <w:style w:type="paragraph" w:styleId="Heading8">
     <w:name w:val="heading 8"/>
     <w:basedOn w:val="Normal"/>
     <w:next w:val="Normal"/>
@@ -7206,7 +7233,7 @@
       <w:sz w:val="24"/>
     </w:rPr>
   </w:style>
-  <w:style w:type="paragraph" w:styleId="Rubrik9">
+  <w:style w:type="paragraph" w:styleId="Heading9">
     <w:name w:val="heading 9"/>
     <w:basedOn w:val="Normal"/>
     <w:next w:val="Normal"/>
@@ -7220,13 +7247,13 @@
       <w:szCs w:val="22"/>
     </w:rPr>
   </w:style>
-  <w:style w:type="character" w:default="1" w:styleId="Standardstycketeckensnitt">
+  <w:style w:type="character" w:default="1" w:styleId="DefaultParagraphFont">
     <w:name w:val="Default Paragraph Font"/>
     <w:uiPriority w:val="1"/>
     <w:semiHidden/>
     <w:unhideWhenUsed/>
   </w:style>
-  <w:style w:type="table" w:default="1" w:styleId="Normaltabell">
+  <w:style w:type="table" w:default="1" w:styleId="TableNormal">
     <w:name w:val="Normal Table"/>
     <w:uiPriority w:val="99"/>
     <w:semiHidden/>
@@ -7241,15 +7268,15 @@
       </w:tblCellMar>
     </w:tblPr>
   </w:style>
-  <w:style w:type="numbering" w:default="1" w:styleId="Ingenlista">
+  <w:style w:type="numbering" w:default="1" w:styleId="NoList">
     <w:name w:val="No List"/>
     <w:uiPriority w:val="99"/>
     <w:semiHidden/>
     <w:unhideWhenUsed/>
   </w:style>
-  <w:style w:type="character" w:customStyle="1" w:styleId="Rubrik1Char">
-    <w:name w:val="Rubrik 1 Char"/>
-    <w:link w:val="Rubrik1"/>
+  <w:style w:type="character" w:customStyle="1" w:styleId="Heading1Char">
+    <w:name w:val="Heading 1 Char"/>
+    <w:link w:val="Heading1"/>
     <w:rsid w:val="003F245C"/>
     <w:rPr>
       <w:rFonts w:ascii="Arial" w:hAnsi="Arial" w:cs="Arial"/>
@@ -7260,9 +7287,9 @@
       <w:lang w:eastAsia="en-GB"/>
     </w:rPr>
   </w:style>
-  <w:style w:type="paragraph" w:styleId="Sidhuvud">
+  <w:style w:type="paragraph" w:styleId="Header">
     <w:name w:val="header"/>
-    <w:basedOn w:val="Brdtext"/>
+    <w:basedOn w:val="BodyText"/>
     <w:semiHidden/>
     <w:rsid w:val="00E123DA"/>
     <w:pPr>
@@ -7274,9 +7301,9 @@
       <w:sz w:val="14"/>
     </w:rPr>
   </w:style>
-  <w:style w:type="paragraph" w:styleId="Sidfot">
+  <w:style w:type="paragraph" w:styleId="Footer">
     <w:name w:val="footer"/>
-    <w:basedOn w:val="Brdtext"/>
+    <w:basedOn w:val="BodyText"/>
     <w:semiHidden/>
     <w:rsid w:val="00E123DA"/>
     <w:pPr>
@@ -7292,9 +7319,9 @@
       <w:sz w:val="14"/>
     </w:rPr>
   </w:style>
-  <w:style w:type="table" w:styleId="Professionelltabell">
+  <w:style w:type="table" w:styleId="TableProfessional">
     <w:name w:val="Table Professional"/>
-    <w:basedOn w:val="Normaltabell"/>
+    <w:basedOn w:val="TableNormal"/>
     <w:rsid w:val="00C86683"/>
     <w:pPr>
       <w:spacing w:before="20"/>
@@ -7304,6 +7331,7 @@
       <w:sz w:val="16"/>
     </w:rPr>
     <w:tblPr>
+      <w:tblInd w:w="0" w:type="dxa"/>
       <w:tblBorders>
         <w:top w:val="single" w:sz="6" w:space="0" w:color="00A9A7"/>
         <w:left w:val="single" w:sz="6" w:space="0" w:color="00A9A7"/>
@@ -7312,6 +7340,12 @@
         <w:insideH w:val="single" w:sz="6" w:space="0" w:color="00A9A7"/>
         <w:insideV w:val="single" w:sz="6" w:space="0" w:color="00A9A7"/>
       </w:tblBorders>
+      <w:tblCellMar>
+        <w:top w:w="0" w:type="dxa"/>
+        <w:left w:w="108" w:type="dxa"/>
+        <w:bottom w:w="0" w:type="dxa"/>
+        <w:right w:w="108" w:type="dxa"/>
+      </w:tblCellMar>
     </w:tblPr>
     <w:tcPr>
       <w:shd w:val="clear" w:color="auto" w:fill="auto"/>
@@ -7342,7 +7376,7 @@
       </w:tcPr>
     </w:tblStylePr>
   </w:style>
-  <w:style w:type="character" w:styleId="Sidnummer">
+  <w:style w:type="character" w:styleId="PageNumber">
     <w:name w:val="page number"/>
     <w:semiHidden/>
     <w:rsid w:val="000D68C0"/>
@@ -7353,7 +7387,7 @@
       <w:sz w:val="14"/>
     </w:rPr>
   </w:style>
-  <w:style w:type="character" w:styleId="Hyperlnk">
+  <w:style w:type="character" w:styleId="Hyperlink">
     <w:name w:val="Hyperlink"/>
     <w:uiPriority w:val="99"/>
     <w:qFormat/>
@@ -7366,7 +7400,7 @@
       <w:lang w:val="sv-SE"/>
     </w:rPr>
   </w:style>
-  <w:style w:type="character" w:styleId="AnvndHyperlnk">
+  <w:style w:type="character" w:styleId="FollowedHyperlink">
     <w:name w:val="FollowedHyperlink"/>
     <w:semiHidden/>
     <w:rsid w:val="00524F0D"/>
@@ -7377,9 +7411,9 @@
       <w:u w:val="single"/>
     </w:rPr>
   </w:style>
-  <w:style w:type="paragraph" w:styleId="Punktlista">
+  <w:style w:type="paragraph" w:styleId="ListBullet">
     <w:name w:val="List Bullet"/>
-    <w:basedOn w:val="Brdtext"/>
+    <w:basedOn w:val="BodyText"/>
     <w:qFormat/>
     <w:rsid w:val="003F245C"/>
     <w:pPr>
@@ -7393,7 +7427,7 @@
       <w:contextualSpacing/>
     </w:pPr>
   </w:style>
-  <w:style w:type="paragraph" w:styleId="Innehll1">
+  <w:style w:type="paragraph" w:styleId="TOC1">
     <w:name w:val="toc 1"/>
     <w:basedOn w:val="Normal"/>
     <w:next w:val="Normal"/>
@@ -7410,7 +7444,7 @@
       <w:sz w:val="20"/>
     </w:rPr>
   </w:style>
-  <w:style w:type="paragraph" w:styleId="Innehll2">
+  <w:style w:type="paragraph" w:styleId="TOC2">
     <w:name w:val="toc 2"/>
     <w:basedOn w:val="Normal"/>
     <w:next w:val="Normal"/>
@@ -7427,7 +7461,7 @@
       <w:sz w:val="20"/>
     </w:rPr>
   </w:style>
-  <w:style w:type="paragraph" w:styleId="Innehll3">
+  <w:style w:type="paragraph" w:styleId="TOC3">
     <w:name w:val="toc 3"/>
     <w:basedOn w:val="Normal"/>
     <w:next w:val="Normal"/>
@@ -7442,7 +7476,7 @@
       <w:sz w:val="20"/>
     </w:rPr>
   </w:style>
-  <w:style w:type="paragraph" w:styleId="Innehll4">
+  <w:style w:type="paragraph" w:styleId="TOC4">
     <w:name w:val="toc 4"/>
     <w:basedOn w:val="Normal"/>
     <w:next w:val="Normal"/>
@@ -7459,7 +7493,7 @@
       <w:sz w:val="20"/>
     </w:rPr>
   </w:style>
-  <w:style w:type="paragraph" w:styleId="Innehll5">
+  <w:style w:type="paragraph" w:styleId="TOC5">
     <w:name w:val="toc 5"/>
     <w:basedOn w:val="Normal"/>
     <w:next w:val="Normal"/>
@@ -7476,7 +7510,7 @@
       <w:sz w:val="20"/>
     </w:rPr>
   </w:style>
-  <w:style w:type="paragraph" w:styleId="Innehll6">
+  <w:style w:type="paragraph" w:styleId="TOC6">
     <w:name w:val="toc 6"/>
     <w:basedOn w:val="Normal"/>
     <w:next w:val="Normal"/>
@@ -7493,7 +7527,7 @@
       <w:sz w:val="20"/>
     </w:rPr>
   </w:style>
-  <w:style w:type="paragraph" w:styleId="Innehll7">
+  <w:style w:type="paragraph" w:styleId="TOC7">
     <w:name w:val="toc 7"/>
     <w:basedOn w:val="Normal"/>
     <w:next w:val="Normal"/>
@@ -7510,7 +7544,7 @@
       <w:sz w:val="20"/>
     </w:rPr>
   </w:style>
-  <w:style w:type="paragraph" w:styleId="Innehll8">
+  <w:style w:type="paragraph" w:styleId="TOC8">
     <w:name w:val="toc 8"/>
     <w:basedOn w:val="Normal"/>
     <w:next w:val="Normal"/>
@@ -7527,7 +7561,7 @@
       <w:sz w:val="20"/>
     </w:rPr>
   </w:style>
-  <w:style w:type="paragraph" w:styleId="Innehll9">
+  <w:style w:type="paragraph" w:styleId="TOC9">
     <w:name w:val="toc 9"/>
     <w:basedOn w:val="Normal"/>
     <w:next w:val="Normal"/>
@@ -7544,9 +7578,9 @@
       <w:sz w:val="20"/>
     </w:rPr>
   </w:style>
-  <w:style w:type="paragraph" w:styleId="Numreradlista">
+  <w:style w:type="paragraph" w:styleId="ListNumber">
     <w:name w:val="List Number"/>
-    <w:basedOn w:val="Brdtext"/>
+    <w:basedOn w:val="BodyText"/>
     <w:qFormat/>
     <w:rsid w:val="00DA7395"/>
     <w:pPr>
@@ -7555,16 +7589,16 @@
       </w:numPr>
     </w:pPr>
   </w:style>
-  <w:style w:type="paragraph" w:styleId="Brdtext">
+  <w:style w:type="paragraph" w:styleId="BodyText">
     <w:name w:val="Body Text"/>
     <w:basedOn w:val="Normal"/>
-    <w:link w:val="BrdtextChar"/>
+    <w:link w:val="BodyTextChar"/>
     <w:rsid w:val="003F245C"/>
   </w:style>
-  <w:style w:type="paragraph" w:styleId="Brdtext2">
+  <w:style w:type="paragraph" w:styleId="BodyText2">
     <w:name w:val="Body Text 2"/>
-    <w:basedOn w:val="Brdtext"/>
-    <w:next w:val="Brdtext"/>
+    <w:basedOn w:val="BodyText"/>
+    <w:next w:val="BodyText"/>
     <w:semiHidden/>
     <w:rsid w:val="00104E54"/>
     <w:pPr>
@@ -7578,7 +7612,7 @@
   <w:style w:type="paragraph" w:customStyle="1" w:styleId="FrsttsbladUnderrubrik">
     <w:name w:val="Försättsblad Underrubrik"/>
     <w:basedOn w:val="Normal"/>
-    <w:next w:val="Brdtext"/>
+    <w:next w:val="BodyText"/>
     <w:link w:val="FrsttsbladUnderrubrikChar"/>
     <w:qFormat/>
     <w:rsid w:val="00477063"/>
@@ -7593,7 +7627,7 @@
   </w:style>
   <w:style w:type="numbering" w:styleId="111111">
     <w:name w:val="Outline List 2"/>
-    <w:basedOn w:val="Ingenlista"/>
+    <w:basedOn w:val="NoList"/>
     <w:semiHidden/>
     <w:rsid w:val="004D2F92"/>
     <w:pPr>
@@ -7604,7 +7638,7 @@
   </w:style>
   <w:style w:type="numbering" w:styleId="1ai">
     <w:name w:val="Outline List 1"/>
-    <w:basedOn w:val="Ingenlista"/>
+    <w:basedOn w:val="NoList"/>
     <w:semiHidden/>
     <w:rsid w:val="00524F0D"/>
     <w:pPr>
@@ -7666,7 +7700,7 @@
   </w:style>
   <w:style w:type="paragraph" w:customStyle="1" w:styleId="Rubrik3Nr">
     <w:name w:val="Rubrik 3 Nr"/>
-    <w:basedOn w:val="Rubrik3"/>
+    <w:basedOn w:val="Heading3"/>
     <w:next w:val="Normal"/>
     <w:qFormat/>
     <w:rsid w:val="004D2F92"/>
@@ -7682,7 +7716,7 @@
       <w:lang w:eastAsia="sv-SE"/>
     </w:rPr>
   </w:style>
-  <w:style w:type="paragraph" w:styleId="Indexrubrik">
+  <w:style w:type="paragraph" w:styleId="IndexHeading">
     <w:name w:val="index heading"/>
     <w:basedOn w:val="Normal"/>
     <w:next w:val="Index1"/>
@@ -7697,12 +7731,12 @@
       <w:sz w:val="36"/>
     </w:rPr>
   </w:style>
-  <w:style w:type="paragraph" w:styleId="Rubrik">
+  <w:style w:type="paragraph" w:styleId="Title">
     <w:name w:val="Title"/>
     <w:aliases w:val="Försättsblad Rubrik"/>
     <w:basedOn w:val="Normal"/>
     <w:next w:val="Normal"/>
-    <w:link w:val="RubrikChar"/>
+    <w:link w:val="TitleChar"/>
     <w:qFormat/>
     <w:rsid w:val="003F245C"/>
     <w:pPr>
@@ -7716,10 +7750,10 @@
       <w:szCs w:val="56"/>
     </w:rPr>
   </w:style>
-  <w:style w:type="character" w:customStyle="1" w:styleId="RubrikChar">
-    <w:name w:val="Rubrik Char"/>
+  <w:style w:type="character" w:customStyle="1" w:styleId="TitleChar">
+    <w:name w:val="Title Char"/>
     <w:aliases w:val="Försättsblad Rubrik Char"/>
-    <w:link w:val="Rubrik"/>
+    <w:link w:val="Title"/>
     <w:rsid w:val="003F245C"/>
     <w:rPr>
       <w:rFonts w:ascii="Arial" w:hAnsi="Arial" w:cs="Arial"/>
@@ -7730,9 +7764,9 @@
       <w:lang w:eastAsia="en-GB"/>
     </w:rPr>
   </w:style>
-  <w:style w:type="paragraph" w:styleId="Ingetavstnd">
+  <w:style w:type="paragraph" w:styleId="NoSpacing">
     <w:name w:val="No Spacing"/>
-    <w:link w:val="IngetavstndChar"/>
+    <w:link w:val="NoSpacingChar"/>
     <w:uiPriority w:val="1"/>
     <w:rsid w:val="0076353E"/>
     <w:rPr>
@@ -7752,9 +7786,9 @@
       <w:lang w:eastAsia="en-GB"/>
     </w:rPr>
   </w:style>
-  <w:style w:type="character" w:customStyle="1" w:styleId="IngetavstndChar">
-    <w:name w:val="Inget avstånd Char"/>
-    <w:link w:val="Ingetavstnd"/>
+  <w:style w:type="character" w:customStyle="1" w:styleId="NoSpacingChar">
+    <w:name w:val="No Spacing Char"/>
+    <w:link w:val="NoSpacing"/>
     <w:uiPriority w:val="1"/>
     <w:rsid w:val="0076353E"/>
     <w:rPr>
@@ -7763,10 +7797,10 @@
       <w:szCs w:val="22"/>
     </w:rPr>
   </w:style>
-  <w:style w:type="paragraph" w:styleId="Ballongtext">
+  <w:style w:type="paragraph" w:styleId="BalloonText">
     <w:name w:val="Balloon Text"/>
     <w:basedOn w:val="Normal"/>
-    <w:link w:val="BallongtextChar"/>
+    <w:link w:val="BalloonTextChar"/>
     <w:rsid w:val="0076353E"/>
     <w:pPr>
       <w:spacing w:before="0" w:after="0"/>
@@ -7777,9 +7811,9 @@
       <w:szCs w:val="16"/>
     </w:rPr>
   </w:style>
-  <w:style w:type="character" w:customStyle="1" w:styleId="BallongtextChar">
-    <w:name w:val="Ballongtext Char"/>
-    <w:link w:val="Ballongtext"/>
+  <w:style w:type="character" w:customStyle="1" w:styleId="BalloonTextChar">
+    <w:name w:val="Balloon Text Char"/>
+    <w:link w:val="BalloonText"/>
     <w:rsid w:val="0076353E"/>
     <w:rPr>
       <w:rFonts w:ascii="Tahoma" w:hAnsi="Tahoma" w:cs="Tahoma"/>
@@ -7788,9 +7822,9 @@
       <w:lang w:eastAsia="en-GB"/>
     </w:rPr>
   </w:style>
-  <w:style w:type="character" w:customStyle="1" w:styleId="BrdtextChar">
-    <w:name w:val="Brödtext Char"/>
-    <w:link w:val="Brdtext"/>
+  <w:style w:type="character" w:customStyle="1" w:styleId="BodyTextChar">
+    <w:name w:val="Body Text Char"/>
+    <w:link w:val="BodyText"/>
     <w:rsid w:val="003F245C"/>
     <w:rPr>
       <w:sz w:val="22"/>
@@ -7798,9 +7832,9 @@
       <w:lang w:eastAsia="en-GB"/>
     </w:rPr>
   </w:style>
-  <w:style w:type="table" w:styleId="Tabellrutnt">
+  <w:style w:type="table" w:styleId="TableGrid">
     <w:name w:val="Table Grid"/>
-    <w:basedOn w:val="Normaltabell"/>
+    <w:basedOn w:val="TableNormal"/>
     <w:rsid w:val="004B7C7D"/>
     <w:pPr>
       <w:spacing w:before="20" w:after="20"/>
@@ -7810,6 +7844,7 @@
       <w:sz w:val="18"/>
     </w:rPr>
     <w:tblPr>
+      <w:tblInd w:w="0" w:type="dxa"/>
       <w:tblBorders>
         <w:top w:val="single" w:sz="4" w:space="0" w:color="00A9A7"/>
         <w:left w:val="single" w:sz="4" w:space="0" w:color="00A9A7"/>
@@ -7818,6 +7853,12 @@
         <w:insideH w:val="single" w:sz="4" w:space="0" w:color="00A9A7"/>
         <w:insideV w:val="single" w:sz="4" w:space="0" w:color="00A9A7"/>
       </w:tblBorders>
+      <w:tblCellMar>
+        <w:top w:w="0" w:type="dxa"/>
+        <w:left w:w="108" w:type="dxa"/>
+        <w:bottom w:w="0" w:type="dxa"/>
+        <w:right w:w="108" w:type="dxa"/>
+      </w:tblCellMar>
     </w:tblPr>
     <w:tblStylePr w:type="firstRow">
       <w:pPr>
@@ -7836,9 +7877,9 @@
       </w:tcPr>
     </w:tblStylePr>
   </w:style>
-  <w:style w:type="paragraph" w:styleId="Innehllsfrteckningsrubrik">
+  <w:style w:type="paragraph" w:styleId="TOCHeading">
     <w:name w:val="TOC Heading"/>
-    <w:basedOn w:val="Rubrik1"/>
+    <w:basedOn w:val="Heading1"/>
     <w:next w:val="Normal"/>
     <w:uiPriority w:val="39"/>
     <w:semiHidden/>
@@ -7860,9 +7901,9 @@
       <w:lang w:eastAsia="sv-SE"/>
     </w:rPr>
   </w:style>
-  <w:style w:type="character" w:styleId="Platshllartext">
+  <w:style w:type="character" w:styleId="PlaceholderText">
     <w:name w:val="Placeholder Text"/>
-    <w:basedOn w:val="Standardstycketeckensnitt"/>
+    <w:basedOn w:val="DefaultParagraphFont"/>
     <w:uiPriority w:val="99"/>
     <w:semiHidden/>
     <w:rsid w:val="00E6091D"/>
@@ -7872,7 +7913,7 @@
   </w:style>
   <w:style w:type="paragraph" w:customStyle="1" w:styleId="TableText">
     <w:name w:val="Table Text"/>
-    <w:basedOn w:val="Brdtext"/>
+    <w:basedOn w:val="BodyText"/>
     <w:rsid w:val="00CA5524"/>
     <w:pPr>
       <w:suppressAutoHyphens/>
@@ -7922,10 +7963,10 @@
       <w:bCs/>
     </w:rPr>
   </w:style>
-  <w:style w:type="paragraph" w:styleId="Liststycke">
+  <w:style w:type="paragraph" w:styleId="ListParagraph">
     <w:name w:val="List Paragraph"/>
     <w:basedOn w:val="Normal"/>
-    <w:link w:val="ListstyckeChar"/>
+    <w:link w:val="ListParagraphChar"/>
     <w:uiPriority w:val="34"/>
     <w:rsid w:val="00CD6E73"/>
     <w:pPr>
@@ -7940,10 +7981,10 @@
       <w:lang w:eastAsia="en-US"/>
     </w:rPr>
   </w:style>
-  <w:style w:type="character" w:customStyle="1" w:styleId="ListstyckeChar">
-    <w:name w:val="Liststycke Char"/>
-    <w:basedOn w:val="Standardstycketeckensnitt"/>
-    <w:link w:val="Liststycke"/>
+  <w:style w:type="character" w:customStyle="1" w:styleId="ListParagraphChar">
+    <w:name w:val="List Paragraph Char"/>
+    <w:basedOn w:val="DefaultParagraphFont"/>
+    <w:link w:val="ListParagraph"/>
     <w:uiPriority w:val="34"/>
     <w:rsid w:val="00CD6E73"/>
     <w:rPr>
@@ -8245,7 +8286,7 @@
 </file>
 
 <file path=customXml/itemProps1.xml><?xml version="1.0" encoding="utf-8"?>
-<ds:datastoreItem xmlns:ds="http://schemas.openxmlformats.org/officeDocument/2006/customXml" ds:itemID="{5A655A2D-2975-4765-854C-DD7857CB6D70}">
+<ds:datastoreItem xmlns:ds="http://schemas.openxmlformats.org/officeDocument/2006/customXml" ds:itemID="{280E7F4A-4AB0-CC40-BD35-442CB67CA45D}">
   <ds:schemaRefs>
     <ds:schemaRef ds:uri="http://schemas.openxmlformats.org/officeDocument/2006/bibliography"/>
   </ds:schemaRefs>

</xml_diff>

<commit_message>
Uppdateringar enligt senaste VIS-granskning samt issues rapporterade på google code.
</commit_message>
<xml_diff>
--- a/ServiceInteractions/riv/clinicalprocess/healthcond/description/trunk/docs/AB_clinicalprocess_healthcond_description.docx
+++ b/ServiceInteractions/riv/clinicalprocess/healthcond/description/trunk/docs/AB_clinicalprocess_healthcond_description.docx
@@ -89,12 +89,14 @@
               </w:rPr>
               <w:fldChar w:fldCharType="separate"/>
             </w:r>
+            <w:proofErr w:type="spellStart"/>
             <w:r>
               <w:rPr>
                 <w:color w:val="008000"/>
               </w:rPr>
               <w:t>clinicalprocess_healthcond_description</w:t>
             </w:r>
+            <w:proofErr w:type="spellEnd"/>
             <w:r>
               <w:rPr>
                 <w:color w:val="008000"/>
@@ -249,7 +251,7 @@
                 <w:color w:val="008000"/>
                 <w:sz w:val="28"/>
               </w:rPr>
-              <w:t>2014-09-12</w:t>
+              <w:t>2014-11-25</w:t>
             </w:r>
             <w:r>
               <w:rPr>
@@ -258,6 +260,8 @@
               </w:rPr>
               <w:fldChar w:fldCharType="end"/>
             </w:r>
+            <w:bookmarkStart w:id="0" w:name="_GoBack"/>
+            <w:bookmarkEnd w:id="0"/>
           </w:p>
           <w:p>
             <w:pPr>
@@ -320,8 +324,8 @@
         </w:rPr>
         <w:br w:type="page"/>
       </w:r>
-      <w:bookmarkStart w:id="0" w:name="_Toc321289647"/>
-      <w:bookmarkStart w:id="1" w:name="_Toc321289821"/>
+      <w:bookmarkStart w:id="1" w:name="_Toc321289647"/>
+      <w:bookmarkStart w:id="2" w:name="_Toc321289821"/>
     </w:p>
     <w:sdt>
       <w:sdtPr>
@@ -360,7 +364,7 @@
           <w:pPr>
             <w:pStyle w:val="TOC1"/>
             <w:tabs>
-              <w:tab w:val="left" w:pos="440"/>
+              <w:tab w:val="left" w:pos="407"/>
               <w:tab w:val="right" w:leader="dot" w:pos="8494"/>
             </w:tabs>
             <w:rPr>
@@ -368,9 +372,8 @@
               <w:b w:val="0"/>
               <w:noProof/>
               <w:color w:val="auto"/>
-              <w:sz w:val="22"/>
-              <w:szCs w:val="22"/>
-              <w:lang w:eastAsia="sv-SE"/>
+              <w:sz w:val="24"/>
+              <w:lang w:val="en-US" w:eastAsia="ja-JP"/>
             </w:rPr>
           </w:pPr>
           <w:r>
@@ -403,9 +406,8 @@
               <w:b w:val="0"/>
               <w:noProof/>
               <w:color w:val="auto"/>
-              <w:sz w:val="22"/>
-              <w:szCs w:val="22"/>
-              <w:lang w:eastAsia="sv-SE"/>
+              <w:sz w:val="24"/>
+              <w:lang w:val="en-US" w:eastAsia="ja-JP"/>
             </w:rPr>
             <w:tab/>
           </w:r>
@@ -431,7 +433,7 @@
             <w:rPr>
               <w:noProof/>
             </w:rPr>
-            <w:instrText xml:space="preserve"> PAGEREF _Toc398301655 \h </w:instrText>
+            <w:instrText xml:space="preserve"> PAGEREF _Toc278568752 \h </w:instrText>
           </w:r>
           <w:r>
             <w:rPr>
@@ -461,16 +463,15 @@
           <w:pPr>
             <w:pStyle w:val="TOC2"/>
             <w:tabs>
-              <w:tab w:val="left" w:pos="879"/>
+              <w:tab w:val="left" w:pos="739"/>
               <w:tab w:val="right" w:leader="dot" w:pos="8494"/>
             </w:tabs>
             <w:rPr>
               <w:rFonts w:asciiTheme="minorHAnsi" w:eastAsiaTheme="minorEastAsia" w:hAnsiTheme="minorHAnsi" w:cstheme="minorBidi"/>
               <w:noProof/>
               <w:color w:val="auto"/>
-              <w:sz w:val="22"/>
-              <w:szCs w:val="22"/>
-              <w:lang w:eastAsia="sv-SE"/>
+              <w:sz w:val="24"/>
+              <w:lang w:val="en-US" w:eastAsia="ja-JP"/>
             </w:rPr>
           </w:pPr>
           <w:r>
@@ -484,9 +485,8 @@
               <w:rFonts w:asciiTheme="minorHAnsi" w:eastAsiaTheme="minorEastAsia" w:hAnsiTheme="minorHAnsi" w:cstheme="minorBidi"/>
               <w:noProof/>
               <w:color w:val="auto"/>
-              <w:sz w:val="22"/>
-              <w:szCs w:val="22"/>
-              <w:lang w:eastAsia="sv-SE"/>
+              <w:sz w:val="24"/>
+              <w:lang w:val="en-US" w:eastAsia="ja-JP"/>
             </w:rPr>
             <w:tab/>
           </w:r>
@@ -512,7 +512,7 @@
             <w:rPr>
               <w:noProof/>
             </w:rPr>
-            <w:instrText xml:space="preserve"> PAGEREF _Toc398301656 \h </w:instrText>
+            <w:instrText xml:space="preserve"> PAGEREF _Toc278568753 \h </w:instrText>
           </w:r>
           <w:r>
             <w:rPr>
@@ -542,16 +542,15 @@
           <w:pPr>
             <w:pStyle w:val="TOC2"/>
             <w:tabs>
-              <w:tab w:val="left" w:pos="879"/>
+              <w:tab w:val="left" w:pos="739"/>
               <w:tab w:val="right" w:leader="dot" w:pos="8494"/>
             </w:tabs>
             <w:rPr>
               <w:rFonts w:asciiTheme="minorHAnsi" w:eastAsiaTheme="minorEastAsia" w:hAnsiTheme="minorHAnsi" w:cstheme="minorBidi"/>
               <w:noProof/>
               <w:color w:val="auto"/>
-              <w:sz w:val="22"/>
-              <w:szCs w:val="22"/>
-              <w:lang w:eastAsia="sv-SE"/>
+              <w:sz w:val="24"/>
+              <w:lang w:val="en-US" w:eastAsia="ja-JP"/>
             </w:rPr>
           </w:pPr>
           <w:r>
@@ -565,9 +564,8 @@
               <w:rFonts w:asciiTheme="minorHAnsi" w:eastAsiaTheme="minorEastAsia" w:hAnsiTheme="minorHAnsi" w:cstheme="minorBidi"/>
               <w:noProof/>
               <w:color w:val="auto"/>
-              <w:sz w:val="22"/>
-              <w:szCs w:val="22"/>
-              <w:lang w:eastAsia="sv-SE"/>
+              <w:sz w:val="24"/>
+              <w:lang w:val="en-US" w:eastAsia="ja-JP"/>
             </w:rPr>
             <w:tab/>
           </w:r>
@@ -593,7 +591,7 @@
             <w:rPr>
               <w:noProof/>
             </w:rPr>
-            <w:instrText xml:space="preserve"> PAGEREF _Toc398301657 \h </w:instrText>
+            <w:instrText xml:space="preserve"> PAGEREF _Toc278568754 \h </w:instrText>
           </w:r>
           <w:r>
             <w:rPr>
@@ -623,7 +621,7 @@
           <w:pPr>
             <w:pStyle w:val="TOC1"/>
             <w:tabs>
-              <w:tab w:val="left" w:pos="440"/>
+              <w:tab w:val="left" w:pos="407"/>
               <w:tab w:val="right" w:leader="dot" w:pos="8494"/>
             </w:tabs>
             <w:rPr>
@@ -631,9 +629,8 @@
               <w:b w:val="0"/>
               <w:noProof/>
               <w:color w:val="auto"/>
-              <w:sz w:val="22"/>
-              <w:szCs w:val="22"/>
-              <w:lang w:eastAsia="sv-SE"/>
+              <w:sz w:val="24"/>
+              <w:lang w:val="en-US" w:eastAsia="ja-JP"/>
             </w:rPr>
           </w:pPr>
           <w:r>
@@ -648,9 +645,8 @@
               <w:b w:val="0"/>
               <w:noProof/>
               <w:color w:val="auto"/>
-              <w:sz w:val="22"/>
-              <w:szCs w:val="22"/>
-              <w:lang w:eastAsia="sv-SE"/>
+              <w:sz w:val="24"/>
+              <w:lang w:val="en-US" w:eastAsia="ja-JP"/>
             </w:rPr>
             <w:tab/>
           </w:r>
@@ -676,7 +672,7 @@
             <w:rPr>
               <w:noProof/>
             </w:rPr>
-            <w:instrText xml:space="preserve"> PAGEREF _Toc398301658 \h </w:instrText>
+            <w:instrText xml:space="preserve"> PAGEREF _Toc278568755 \h </w:instrText>
           </w:r>
           <w:r>
             <w:rPr>
@@ -727,7 +723,7 @@
           <w:lang w:eastAsia="sv-SE"/>
         </w:rPr>
       </w:pPr>
-      <w:bookmarkStart w:id="2" w:name="_Toc333492260"/>
+      <w:bookmarkStart w:id="3" w:name="_Toc333492260"/>
       <w:r>
         <w:br w:type="page"/>
       </w:r>
@@ -967,7 +963,15 @@
               <w:pStyle w:val="BodyText"/>
             </w:pPr>
             <w:r>
-              <w:t>Tagit bort RC ur mall samt infört saved date</w:t>
+              <w:t xml:space="preserve">Tagit bort RC ur mall samt infört </w:t>
+            </w:r>
+            <w:proofErr w:type="spellStart"/>
+            <w:r>
+              <w:t>saved</w:t>
+            </w:r>
+            <w:proofErr w:type="spellEnd"/>
+            <w:r>
+              <w:t xml:space="preserve"> date</w:t>
             </w:r>
           </w:p>
         </w:tc>
@@ -1174,7 +1178,23 @@
               <w:ind w:right="0"/>
             </w:pPr>
             <w:r>
-              <w:t>Johan Eltes, Cynergia AB</w:t>
+              <w:t xml:space="preserve">Johan </w:t>
+            </w:r>
+            <w:proofErr w:type="spellStart"/>
+            <w:r>
+              <w:t>Eltes</w:t>
+            </w:r>
+            <w:proofErr w:type="spellEnd"/>
+            <w:r>
+              <w:t xml:space="preserve">, </w:t>
+            </w:r>
+            <w:proofErr w:type="spellStart"/>
+            <w:r>
+              <w:t>Cynergia</w:t>
+            </w:r>
+            <w:proofErr w:type="spellEnd"/>
+            <w:r>
+              <w:t xml:space="preserve"> AB</w:t>
             </w:r>
           </w:p>
         </w:tc>
@@ -1191,7 +1211,7 @@
               <w:jc w:val="center"/>
             </w:pPr>
             <w:r>
-              <w:t>2.1.RC2</w:t>
+              <w:t>2.1</w:t>
             </w:r>
           </w:p>
         </w:tc>
@@ -1246,8 +1266,30 @@
               <w:rPr>
                 <w:lang w:val="sv-SE"/>
               </w:rPr>
-              <w:t>Björn Genfors, Mawell</w:t>
-            </w:r>
+              <w:t xml:space="preserve">Björn </w:t>
+            </w:r>
+            <w:proofErr w:type="spellStart"/>
+            <w:r>
+              <w:rPr>
+                <w:lang w:val="sv-SE"/>
+              </w:rPr>
+              <w:t>Genfors</w:t>
+            </w:r>
+            <w:proofErr w:type="spellEnd"/>
+            <w:r>
+              <w:rPr>
+                <w:lang w:val="sv-SE"/>
+              </w:rPr>
+              <w:t xml:space="preserve">, </w:t>
+            </w:r>
+            <w:proofErr w:type="spellStart"/>
+            <w:r>
+              <w:rPr>
+                <w:lang w:val="sv-SE"/>
+              </w:rPr>
+              <w:t>Mawell</w:t>
+            </w:r>
+            <w:proofErr w:type="spellEnd"/>
           </w:p>
         </w:tc>
       </w:tr>
@@ -1263,7 +1305,7 @@
               <w:jc w:val="center"/>
             </w:pPr>
             <w:r>
-              <w:t>2.1 RC4</w:t>
+              <w:t xml:space="preserve">2.1 </w:t>
             </w:r>
           </w:p>
         </w:tc>
@@ -1320,6 +1362,78 @@
                 <w:lang w:val="sv-SE"/>
               </w:rPr>
             </w:pPr>
+          </w:p>
+        </w:tc>
+      </w:tr>
+      <w:tr>
+        <w:tc>
+          <w:tcPr>
+            <w:tcW w:w="1101" w:type="dxa"/>
+          </w:tcPr>
+          <w:p>
+            <w:pPr>
+              <w:pStyle w:val="TableText"/>
+              <w:ind w:right="0"/>
+              <w:jc w:val="center"/>
+            </w:pPr>
+            <w:r>
+              <w:t>2.1</w:t>
+            </w:r>
+          </w:p>
+        </w:tc>
+        <w:tc>
+          <w:tcPr>
+            <w:tcW w:w="1842" w:type="dxa"/>
+          </w:tcPr>
+          <w:p>
+            <w:pPr>
+              <w:pStyle w:val="TableText"/>
+              <w:ind w:right="0"/>
+              <w:jc w:val="center"/>
+            </w:pPr>
+            <w:r>
+              <w:t>2014-11-25</w:t>
+            </w:r>
+          </w:p>
+        </w:tc>
+        <w:tc>
+          <w:tcPr>
+            <w:tcW w:w="3261" w:type="dxa"/>
+          </w:tcPr>
+          <w:p>
+            <w:pPr>
+              <w:pStyle w:val="TableText"/>
+              <w:ind w:right="0"/>
+              <w:rPr>
+                <w:lang w:val="sv-SE"/>
+              </w:rPr>
+            </w:pPr>
+            <w:r>
+              <w:rPr>
+                <w:lang w:val="sv-SE"/>
+              </w:rPr>
+              <w:t>Lagt till en skrivelse kring avsaknad av informationsspecifikation</w:t>
+            </w:r>
+          </w:p>
+        </w:tc>
+        <w:tc>
+          <w:tcPr>
+            <w:tcW w:w="2440" w:type="dxa"/>
+          </w:tcPr>
+          <w:p>
+            <w:pPr>
+              <w:pStyle w:val="TableText"/>
+              <w:ind w:right="0"/>
+              <w:rPr>
+                <w:lang w:val="sv-SE"/>
+              </w:rPr>
+            </w:pPr>
+            <w:r>
+              <w:rPr>
+                <w:lang w:val="sv-SE"/>
+              </w:rPr>
+              <w:t>Khaled Daham</w:t>
+            </w:r>
           </w:p>
         </w:tc>
       </w:tr>
@@ -1464,12 +1578,14 @@
                 <w:lang w:val="sv-SE"/>
               </w:rPr>
             </w:pPr>
+            <w:proofErr w:type="gramStart"/>
             <w:r>
               <w:rPr>
                 <w:lang w:val="sv-SE"/>
               </w:rPr>
               <w:t>---</w:t>
             </w:r>
+            <w:proofErr w:type="gramEnd"/>
           </w:p>
         </w:tc>
         <w:tc>
@@ -1493,48 +1609,6 @@
           </w:p>
         </w:tc>
       </w:tr>
-      <w:tr>
-        <w:tc>
-          <w:tcPr>
-            <w:tcW w:w="858" w:type="dxa"/>
-          </w:tcPr>
-          <w:p>
-            <w:pPr>
-              <w:pStyle w:val="BodyText"/>
-            </w:pPr>
-          </w:p>
-        </w:tc>
-        <w:tc>
-          <w:tcPr>
-            <w:tcW w:w="5136" w:type="dxa"/>
-          </w:tcPr>
-          <w:p>
-            <w:pPr>
-              <w:pStyle w:val="BodyText"/>
-            </w:pPr>
-          </w:p>
-        </w:tc>
-        <w:tc>
-          <w:tcPr>
-            <w:tcW w:w="1708" w:type="dxa"/>
-          </w:tcPr>
-          <w:p>
-            <w:pPr>
-              <w:pStyle w:val="BodyText"/>
-            </w:pPr>
-          </w:p>
-        </w:tc>
-        <w:tc>
-          <w:tcPr>
-            <w:tcW w:w="1018" w:type="dxa"/>
-          </w:tcPr>
-          <w:p>
-            <w:pPr>
-              <w:pStyle w:val="BodyText"/>
-            </w:pPr>
-          </w:p>
-        </w:tc>
-      </w:tr>
     </w:tbl>
     <w:p>
       <w:pPr>
@@ -1554,21 +1628,37 @@
       <w:pPr>
         <w:pStyle w:val="Rubrik1Nr"/>
       </w:pPr>
-      <w:bookmarkStart w:id="3" w:name="_Toc230936749"/>
-      <w:bookmarkStart w:id="4" w:name="_Toc398301655"/>
-      <w:bookmarkEnd w:id="0"/>
+      <w:bookmarkStart w:id="4" w:name="_Toc230936749"/>
+      <w:bookmarkStart w:id="5" w:name="_Toc278568752"/>
       <w:bookmarkEnd w:id="1"/>
       <w:bookmarkEnd w:id="2"/>
+      <w:bookmarkEnd w:id="3"/>
       <w:r>
         <w:lastRenderedPageBreak/>
         <w:t>Inledning</w:t>
       </w:r>
-      <w:bookmarkEnd w:id="3"/>
       <w:bookmarkEnd w:id="4"/>
+      <w:bookmarkEnd w:id="5"/>
     </w:p>
     <w:p>
       <w:r>
-        <w:t>Detta dokument beskriver de viktiga arkitekturella beslut (AB) som fattats under projektet. Ett arkitekturellt beslut kan innefatta alla aspekter av arkitekturen såsom systemstruktur, funktionalitet, standarduppfyllnad samt operationella aspekter.</w:t>
+        <w:t xml:space="preserve">Detta dokument beskriver de viktiga arkitekturella beslut (AB) som fattats under projektet. Ett </w:t>
+      </w:r>
+      <w:proofErr w:type="spellStart"/>
+      <w:r>
+        <w:t>arkitekturellt</w:t>
+      </w:r>
+      <w:proofErr w:type="spellEnd"/>
+      <w:r>
+        <w:t xml:space="preserve"> beslut kan innefatta alla aspekter av arkitekturen såsom systemstruktur, funktionalitet, </w:t>
+      </w:r>
+      <w:proofErr w:type="spellStart"/>
+      <w:r>
+        <w:t>standarduppfyllnad</w:t>
+      </w:r>
+      <w:proofErr w:type="spellEnd"/>
+      <w:r>
+        <w:t xml:space="preserve"> samt operationella aspekter.</w:t>
       </w:r>
     </w:p>
     <w:p>
@@ -1590,17 +1680,17 @@
       <w:pPr>
         <w:pStyle w:val="Rubrik2Nr"/>
       </w:pPr>
-      <w:bookmarkStart w:id="5" w:name="_Toc264866304"/>
-      <w:bookmarkStart w:id="6" w:name="_Toc185913452"/>
-      <w:bookmarkStart w:id="7" w:name="_Toc230936750"/>
-      <w:bookmarkStart w:id="8" w:name="_Toc398301656"/>
+      <w:bookmarkStart w:id="6" w:name="_Toc264866304"/>
+      <w:bookmarkStart w:id="7" w:name="_Toc185913452"/>
+      <w:bookmarkStart w:id="8" w:name="_Toc230936750"/>
+      <w:bookmarkStart w:id="9" w:name="_Toc278568753"/>
       <w:r>
         <w:t>Syfte</w:t>
       </w:r>
-      <w:bookmarkEnd w:id="5"/>
       <w:bookmarkEnd w:id="6"/>
       <w:bookmarkEnd w:id="7"/>
       <w:bookmarkEnd w:id="8"/>
+      <w:bookmarkEnd w:id="9"/>
     </w:p>
     <w:p>
       <w:pPr>
@@ -1681,13 +1771,13 @@
       <w:pPr>
         <w:pStyle w:val="Rubrik2Nr"/>
       </w:pPr>
-      <w:bookmarkStart w:id="9" w:name="_Toc230936751"/>
-      <w:bookmarkStart w:id="10" w:name="_Toc398301657"/>
+      <w:bookmarkStart w:id="10" w:name="_Toc230936751"/>
+      <w:bookmarkStart w:id="11" w:name="_Toc278568754"/>
       <w:r>
         <w:t>Begrepp</w:t>
       </w:r>
-      <w:bookmarkEnd w:id="9"/>
       <w:bookmarkEnd w:id="10"/>
+      <w:bookmarkEnd w:id="11"/>
     </w:p>
     <w:p>
       <w:pPr>
@@ -2032,18 +2122,18 @@
       <w:pPr>
         <w:pStyle w:val="Rubrik1Nr"/>
       </w:pPr>
-      <w:bookmarkStart w:id="11" w:name="_Toc264866307"/>
-      <w:bookmarkStart w:id="12" w:name="_Toc185913455"/>
-      <w:bookmarkStart w:id="13" w:name="_Toc230936752"/>
-      <w:bookmarkStart w:id="14" w:name="_Toc398301658"/>
+      <w:bookmarkStart w:id="12" w:name="_Toc264866307"/>
+      <w:bookmarkStart w:id="13" w:name="_Toc185913455"/>
+      <w:bookmarkStart w:id="14" w:name="_Toc230936752"/>
+      <w:bookmarkStart w:id="15" w:name="_Toc278568755"/>
       <w:r>
         <w:lastRenderedPageBreak/>
         <w:t>Arkitekturella beslut</w:t>
       </w:r>
-      <w:bookmarkEnd w:id="11"/>
       <w:bookmarkEnd w:id="12"/>
       <w:bookmarkEnd w:id="13"/>
       <w:bookmarkEnd w:id="14"/>
+      <w:bookmarkEnd w:id="15"/>
     </w:p>
     <w:p>
       <w:pPr>
@@ -2052,8 +2142,6 @@
       <w:r>
         <w:t>En informationsspecifikation har inte tagits fram det kommer att göras först när en beställning har lagts.</w:t>
       </w:r>
-      <w:bookmarkStart w:id="15" w:name="_GoBack"/>
-      <w:bookmarkEnd w:id="15"/>
     </w:p>
     <w:p>
       <w:pPr>
@@ -2286,7 +2374,7 @@
               <w:rStyle w:val="PageNumber"/>
               <w:noProof/>
             </w:rPr>
-            <w:t>4</w:t>
+            <w:t>1</w:t>
           </w:r>
           <w:r>
             <w:rPr>
@@ -2434,12 +2522,22 @@
           <w:r>
             <w:fldChar w:fldCharType="separate"/>
           </w:r>
+          <w:proofErr w:type="spellStart"/>
+          <w:proofErr w:type="gramStart"/>
           <w:r>
             <w:rPr>
               <w:lang w:val="en-US"/>
             </w:rPr>
-            <w:t>clinicalprocess_healthcond_description</w:t>
-          </w:r>
+            <w:t>clinicalprocess</w:t>
+          </w:r>
+          <w:proofErr w:type="gramEnd"/>
+          <w:r>
+            <w:rPr>
+              <w:lang w:val="en-US"/>
+            </w:rPr>
+            <w:t>_healthcond_description</w:t>
+          </w:r>
+          <w:proofErr w:type="spellEnd"/>
           <w:r>
             <w:fldChar w:fldCharType="end"/>
           </w:r>
@@ -2580,27 +2678,14 @@
           <w:pPr>
             <w:pStyle w:val="Footer"/>
           </w:pPr>
-          <w:r>
-            <w:fldChar w:fldCharType="begin"/>
-          </w:r>
-          <w:r>
-            <w:instrText xml:space="preserve"> SAVEDATE  \* MERGEFORMAT </w:instrText>
-          </w:r>
-          <w:r>
-            <w:fldChar w:fldCharType="separate"/>
-          </w:r>
-          <w:r>
-            <w:rPr>
-              <w:noProof/>
-            </w:rPr>
-            <w:t>12/09/14 16:12</w:t>
-          </w:r>
-          <w:r>
-            <w:rPr>
-              <w:noProof/>
-            </w:rPr>
-            <w:fldChar w:fldCharType="end"/>
-          </w:r>
+          <w:fldSimple w:instr=" SAVEDATE  \* MERGEFORMAT ">
+            <w:r>
+              <w:rPr>
+                <w:noProof/>
+              </w:rPr>
+              <w:t>14/11/14 16:34</w:t>
+            </w:r>
+          </w:fldSimple>
         </w:p>
       </w:tc>
     </w:tr>
@@ -2637,7 +2722,7 @@
               <w:lang w:val="en-US" w:eastAsia="en-US"/>
             </w:rPr>
             <w:drawing>
-              <wp:inline distT="0" distB="0" distL="0" distR="0" wp14:anchorId="1F096339" wp14:editId="463039AE">
+              <wp:inline distT="0" distB="0" distL="0" distR="0" wp14:anchorId="0A781EC5" wp14:editId="3D41220A">
                 <wp:extent cx="1087200" cy="867600"/>
                 <wp:effectExtent l="0" t="0" r="0" b="8890"/>
                 <wp:docPr id="23" name="Bild 23"/>
@@ -2803,7 +2888,7 @@
               <w:lang w:val="en-US" w:eastAsia="en-US"/>
             </w:rPr>
             <w:drawing>
-              <wp:inline distT="0" distB="0" distL="0" distR="0" wp14:anchorId="432195FD" wp14:editId="7A83D336">
+              <wp:inline distT="0" distB="0" distL="0" distR="0" wp14:anchorId="06C3B580" wp14:editId="1D169724">
                 <wp:extent cx="1091565" cy="865505"/>
                 <wp:effectExtent l="0" t="0" r="0" b="0"/>
                 <wp:docPr id="1" name="Bildobjekt 1"/>
@@ -2888,21 +2973,21 @@
         <v:path o:extrusionok="f" gradientshapeok="t" o:connecttype="rect"/>
         <o:lock v:ext="edit" aspectratio="t"/>
       </v:shapetype>
-      <v:shape id="_x0000_i1044" type="#_x0000_t75" style="width:5pt;height:14.25pt" o:bullet="t">
+      <v:shape id="_x0000_i1047" type="#_x0000_t75" style="width:5pt;height:14.25pt" o:bullet="t">
         <v:imagedata r:id="rId1" o:title="Pil-v2-Word"/>
       </v:shape>
     </w:pict>
   </w:numPicBullet>
   <w:numPicBullet w:numPicBulletId="1">
     <w:pict>
-      <v:shape id="_x0000_i1045" type="#_x0000_t75" style="width:5pt;height:12.1pt" o:bullet="t">
+      <v:shape id="_x0000_i1048" type="#_x0000_t75" style="width:5pt;height:12.1pt" o:bullet="t">
         <v:imagedata r:id="rId2" o:title="Pil-v2-Word"/>
       </v:shape>
     </w:pict>
   </w:numPicBullet>
   <w:numPicBullet w:numPicBulletId="2">
     <w:pict>
-      <v:shape id="_x0000_i1046" type="#_x0000_t75" style="width:5pt;height:10pt" o:bullet="t">
+      <v:shape id="_x0000_i1049" type="#_x0000_t75" style="width:5pt;height:10pt" o:bullet="t">
         <v:imagedata r:id="rId3" o:title="Pil-v2-Word"/>
       </v:shape>
     </w:pict>
@@ -8286,7 +8371,7 @@
 </file>
 
 <file path=customXml/itemProps1.xml><?xml version="1.0" encoding="utf-8"?>
-<ds:datastoreItem xmlns:ds="http://schemas.openxmlformats.org/officeDocument/2006/customXml" ds:itemID="{280E7F4A-4AB0-CC40-BD35-442CB67CA45D}">
+<ds:datastoreItem xmlns:ds="http://schemas.openxmlformats.org/officeDocument/2006/customXml" ds:itemID="{8916DAD6-5CD5-EC47-9CA7-F3DC37C31F76}">
   <ds:schemaRefs>
     <ds:schemaRef ds:uri="http://schemas.openxmlformats.org/officeDocument/2006/bibliography"/>
   </ds:schemaRefs>

</xml_diff>